<commit_message>
LAPORAN BAB II dan menambah view tahfidz
Signed-off-by: Syifa' Ul Haq M <syifaulhaq80@gmail.com>
</commit_message>
<xml_diff>
--- a/Laporan/BAB II.docx
+++ b/Laporan/BAB II.docx
@@ -10,24 +10,21 @@
           <w:numId w:val="0"/>
         </w:numPr>
         <w:rPr>
+          <w:color w:val="auto"/>
           <w:lang w:val="en-US"/>
         </w:rPr>
       </w:pPr>
       <w:bookmarkStart w:id="0" w:name="_Toc494572333"/>
       <w:r>
         <w:rPr>
-          <w:lang w:val="en-US"/>
-        </w:rPr>
-        <w:t xml:space="preserve">BAB </w:t>
-      </w:r>
-      <w:r>
-        <w:rPr>
-          <w:lang w:val="en-US"/>
-        </w:rPr>
-        <w:t>II</w:t>
-      </w:r>
-      <w:r>
-        <w:rPr>
+          <w:color w:val="auto"/>
+          <w:lang w:val="en-US"/>
+        </w:rPr>
+        <w:t>BAB II</w:t>
+      </w:r>
+      <w:r>
+        <w:rPr>
+          <w:color w:val="auto"/>
           <w:lang w:val="en-US"/>
         </w:rPr>
         <w:br/>
@@ -35,6 +32,7 @@
       <w:bookmarkEnd w:id="0"/>
       <w:r>
         <w:rPr>
+          <w:color w:val="auto"/>
           <w:lang w:val="en-US"/>
         </w:rPr>
         <w:t>LANDASAN TEORI</w:t>
@@ -56,8 +54,8 @@
           <w:rFonts w:eastAsiaTheme="majorEastAsia" w:cstheme="majorBidi"/>
           <w:b/>
           <w:vanish/>
+          <w:color w:val="auto"/>
           <w:szCs w:val="26"/>
-          <w:highlight w:val="yellow"/>
           <w:lang w:val="en-US"/>
         </w:rPr>
       </w:pPr>
@@ -75,328 +73,941 @@
         <w:contextualSpacing w:val="0"/>
         <w:jc w:val="center"/>
         <w:outlineLvl w:val="1"/>
+        <w:rPr>
+          <w:color w:val="auto"/>
+        </w:rPr>
       </w:pPr>
     </w:p>
     <w:p>
       <w:pPr>
         <w:pStyle w:val="Heading3"/>
         <w:rPr>
-          <w:highlight w:val="yellow"/>
-          <w:lang w:val="en-US"/>
-        </w:rPr>
-      </w:pPr>
-      <w:r>
-        <w:rPr>
-          <w:highlight w:val="yellow"/>
-          <w:lang w:val="en-US"/>
-        </w:rPr>
-        <w:t>Sistem</w:t>
+          <w:color w:val="auto"/>
+          <w:lang w:val="en-US"/>
+        </w:rPr>
+      </w:pPr>
+      <w:r>
+        <w:rPr>
+          <w:color w:val="auto"/>
+          <w:lang w:val="en-US"/>
+        </w:rPr>
+        <w:t>Monitoring Kegiatan Keagamaan</w:t>
+      </w:r>
+    </w:p>
+    <w:p>
+      <w:pPr>
+        <w:pStyle w:val="Heading3"/>
+        <w:numPr>
+          <w:ilvl w:val="0"/>
+          <w:numId w:val="0"/>
+        </w:numPr>
+        <w:ind w:left="1440"/>
+        <w:rPr>
+          <w:color w:val="auto"/>
+          <w:lang w:val="en-US"/>
+        </w:rPr>
+      </w:pPr>
+    </w:p>
+    <w:p>
+      <w:pPr>
+        <w:pStyle w:val="Heading3"/>
+        <w:rPr>
+          <w:color w:val="auto"/>
+          <w:lang w:val="en-US"/>
+        </w:rPr>
+      </w:pPr>
+      <w:r>
+        <w:rPr>
+          <w:color w:val="auto"/>
+          <w:lang w:val="en-US"/>
+        </w:rPr>
+        <w:t>Sistem Informasi</w:t>
+      </w:r>
+    </w:p>
+    <w:p>
+      <w:pPr>
+        <w:ind w:left="927" w:firstLine="720"/>
+        <w:rPr>
+          <w:color w:val="auto"/>
+          <w:lang w:val="en-US"/>
+        </w:rPr>
+      </w:pPr>
+      <w:r>
+        <w:rPr>
+          <w:color w:val="auto"/>
+        </w:rPr>
+        <w:t>Menurut Kristanto (2003), sistem informasi terdiri dari perangkat keras dan perangkat lunak komputer, serta sumber daya manusia yang bertugas mengolah data menggunakan kedua jenis perangkat tersebut. Tujuan dari sistem informasi ini adalah untuk menyediakan informasi yang dibutuhkan manajemen dalam proses pengambilan keputusan dan operasional perusahaan. Sistem informasi ini terdiri dari kombinasi antara sumber daya manusia, teknologi informasi, dan prosedur-prosedur yang telah diorganisir.</w:t>
+      </w:r>
+    </w:p>
+    <w:p>
+      <w:pPr>
+        <w:pStyle w:val="Heading3"/>
+        <w:rPr>
+          <w:color w:val="auto"/>
+          <w:lang w:val="en-US"/>
+        </w:rPr>
+      </w:pPr>
+      <w:r>
+        <w:rPr>
+          <w:color w:val="auto"/>
+          <w:lang w:val="en-US"/>
+        </w:rPr>
+        <w:t>Sistem Monitoring</w:t>
       </w:r>
     </w:p>
     <w:p>
       <w:pPr>
         <w:pStyle w:val="IsiParagraf"/>
         <w:ind w:left="927" w:firstLine="513"/>
-      </w:pPr>
-      <w:r>
-        <w:t>Sistem merupakan kumpulan elemen yang bekerja secara terintegrasi untuk mencapai tujuan yang sama, seperti yang diungkapkan oleh McLeod dalam bukunya "Management Information System" (2013). Dalam definisi yang lebih umum, sistem merupakan entitas yang saling berhubungan dan menguntungkan antara satu elemen dengan elemen lainnya, dengan fokus pada objek, eksistensi, dan tujuan (Heryana &amp; Unggul, 2018).</w:t>
+        <w:rPr>
+          <w:color w:val="auto"/>
+        </w:rPr>
+      </w:pPr>
+      <w:r>
+        <w:rPr>
+          <w:color w:val="auto"/>
+        </w:rPr>
+        <w:t>Sistem monitoring adalah sebuah proses pengumpulan dan pemantau tentang cakupan sesuatu informasi yang didapatkan untuk mengontrol secara rutin mengenai kegiatan atau program dan dilakukan sebagai sesuatu pembenahan suatu kegiatan atau program. Menurut Tiara &amp; Syukron (2019), Sistem Monitoring juga didukung oleh sistem informasi sebagai pendukung kegiatan atau program dalam bentuk laporan-laporan. Sistem Monitoring perkembangan anak merupakan sistem berbasis web untuk mengontrol dan sebagai tolak ukur atas perkembangan anak saat berada di sekolah. Seluruh data yang disimpan di sistem monitoring terdapat oleh orang tua untuk melakukan evaluasi perkembangan anak saat di rumah.</w:t>
+      </w:r>
+    </w:p>
+    <w:p>
+      <w:pPr>
+        <w:pStyle w:val="Heading3"/>
+        <w:rPr>
+          <w:color w:val="auto"/>
+          <w:lang w:val="en-US"/>
+        </w:rPr>
+      </w:pPr>
+      <w:r>
+        <w:rPr>
+          <w:color w:val="auto"/>
+          <w:lang w:val="en-US"/>
+        </w:rPr>
+        <w:t>Laravel</w:t>
+      </w:r>
+    </w:p>
+    <w:p>
+      <w:pPr>
+        <w:ind w:left="851" w:firstLine="589"/>
+        <w:rPr>
+          <w:color w:val="auto"/>
+          <w:lang w:val="en-US"/>
+        </w:rPr>
+      </w:pPr>
+      <w:r>
+        <w:rPr>
+          <w:color w:val="auto"/>
+          <w:lang w:val="en-US"/>
+        </w:rPr>
+        <w:t xml:space="preserve">Laravel merupakan sebuah framework PHP yang didesain untuk meningkatkan kualitas perangkat lunak dengan menekankan pada kesederhanaaan dan fleksibilitas pada desainya (Luthfi, 2019). </w:t>
+      </w:r>
+    </w:p>
+    <w:p>
+      <w:pPr>
+        <w:pStyle w:val="ListParagraph"/>
+        <w:numPr>
+          <w:ilvl w:val="0"/>
+          <w:numId w:val="4"/>
+        </w:numPr>
+        <w:rPr>
+          <w:vanish/>
+          <w:color w:val="auto"/>
+          <w:lang w:val="en-US"/>
+        </w:rPr>
+      </w:pPr>
+    </w:p>
+    <w:p>
+      <w:pPr>
+        <w:pStyle w:val="ListParagraph"/>
+        <w:numPr>
+          <w:ilvl w:val="0"/>
+          <w:numId w:val="4"/>
+        </w:numPr>
+        <w:rPr>
+          <w:vanish/>
+          <w:color w:val="auto"/>
+          <w:lang w:val="en-US"/>
+        </w:rPr>
+      </w:pPr>
+    </w:p>
+    <w:p>
+      <w:pPr>
+        <w:pStyle w:val="ListParagraph"/>
+        <w:numPr>
+          <w:ilvl w:val="1"/>
+          <w:numId w:val="4"/>
+        </w:numPr>
+        <w:rPr>
+          <w:vanish/>
+          <w:color w:val="auto"/>
+          <w:lang w:val="en-US"/>
+        </w:rPr>
+      </w:pPr>
+    </w:p>
+    <w:p>
+      <w:pPr>
+        <w:pStyle w:val="ListParagraph"/>
+        <w:numPr>
+          <w:ilvl w:val="1"/>
+          <w:numId w:val="4"/>
+        </w:numPr>
+        <w:rPr>
+          <w:vanish/>
+          <w:color w:val="auto"/>
+          <w:lang w:val="en-US"/>
+        </w:rPr>
+      </w:pPr>
+    </w:p>
+    <w:p>
+      <w:pPr>
+        <w:pStyle w:val="ListParagraph"/>
+        <w:numPr>
+          <w:ilvl w:val="1"/>
+          <w:numId w:val="4"/>
+        </w:numPr>
+        <w:rPr>
+          <w:vanish/>
+          <w:color w:val="auto"/>
+          <w:lang w:val="en-US"/>
+        </w:rPr>
+      </w:pPr>
+    </w:p>
+    <w:p>
+      <w:pPr>
+        <w:pStyle w:val="ListParagraph"/>
+        <w:numPr>
+          <w:ilvl w:val="1"/>
+          <w:numId w:val="4"/>
+        </w:numPr>
+        <w:rPr>
+          <w:vanish/>
+          <w:color w:val="auto"/>
+          <w:lang w:val="en-US"/>
+        </w:rPr>
+      </w:pPr>
+    </w:p>
+    <w:p>
+      <w:pPr>
+        <w:pStyle w:val="ListParagraph"/>
+        <w:numPr>
+          <w:ilvl w:val="1"/>
+          <w:numId w:val="4"/>
+        </w:numPr>
+        <w:rPr>
+          <w:vanish/>
+          <w:color w:val="auto"/>
+          <w:lang w:val="en-US"/>
+        </w:rPr>
+      </w:pPr>
+    </w:p>
+    <w:p>
+      <w:pPr>
+        <w:pStyle w:val="ListParagraph"/>
+        <w:numPr>
+          <w:ilvl w:val="2"/>
+          <w:numId w:val="4"/>
+        </w:numPr>
+        <w:rPr>
+          <w:b/>
+          <w:bCs/>
+          <w:color w:val="auto"/>
+          <w:lang w:val="en-US"/>
+        </w:rPr>
+      </w:pPr>
+      <w:r>
+        <w:rPr>
+          <w:b/>
+          <w:bCs/>
+          <w:color w:val="auto"/>
+          <w:lang w:val="en-US"/>
+        </w:rPr>
+        <w:t xml:space="preserve"> PHP</w:t>
+      </w:r>
+    </w:p>
+    <w:p>
+      <w:pPr>
+        <w:pStyle w:val="ListParagraph"/>
+        <w:numPr>
+          <w:ilvl w:val="2"/>
+          <w:numId w:val="4"/>
+        </w:numPr>
+        <w:rPr>
+          <w:b/>
+          <w:bCs/>
+          <w:color w:val="auto"/>
+          <w:lang w:val="en-US"/>
+        </w:rPr>
+      </w:pPr>
+      <w:r>
+        <w:rPr>
+          <w:b/>
+          <w:bCs/>
+          <w:color w:val="auto"/>
+          <w:lang w:val="en-US"/>
+        </w:rPr>
+        <w:t>MySQL</w:t>
+      </w:r>
+    </w:p>
+    <w:p>
+      <w:pPr>
+        <w:ind w:firstLine="0"/>
+        <w:rPr>
+          <w:color w:val="auto"/>
+          <w:lang w:val="en-US"/>
+        </w:rPr>
+      </w:pPr>
+    </w:p>
+    <w:p>
+      <w:pPr>
+        <w:pStyle w:val="Heading3"/>
+        <w:numPr>
+          <w:ilvl w:val="0"/>
+          <w:numId w:val="0"/>
+        </w:numPr>
+        <w:ind w:left="454"/>
+        <w:rPr>
+          <w:color w:val="auto"/>
+          <w:lang w:val="en-US"/>
+        </w:rPr>
+      </w:pPr>
+      <w:r>
+        <w:rPr>
+          <w:color w:val="auto"/>
+          <w:lang w:val="en-US"/>
+        </w:rPr>
+        <w:t>PHP dan MySql</w:t>
       </w:r>
     </w:p>
     <w:p>
       <w:pPr>
         <w:pStyle w:val="IsiParagraf"/>
         <w:ind w:left="927" w:firstLine="513"/>
-      </w:pPr>
-      <w:r>
-        <w:t>Burd, Satzinger, dan Jackson juga menyatakan bahwa sistem terdiri dari sekumpulan elemen yang bekerja bersama untuk mencapai tujuan yang sama (Laudon &amp; Laudon, 2013). Dengan demikian, dapat disimpulkan bahwa sistem adalah kumpulan elemen yang saling terintegrasi dan bekerja sama untuk mencapai tujuan yang telah ditentukan.</w:t>
-      </w:r>
-    </w:p>
-    <w:p>
-      <w:pPr>
-        <w:pStyle w:val="Heading3"/>
-        <w:rPr>
-          <w:highlight w:val="yellow"/>
-          <w:lang w:val="en-US"/>
-        </w:rPr>
-      </w:pPr>
-      <w:r>
-        <w:rPr>
-          <w:highlight w:val="yellow"/>
-          <w:lang w:val="en-US"/>
-        </w:rPr>
-        <w:t>Informasi</w:t>
+        <w:rPr>
+          <w:color w:val="auto"/>
+        </w:rPr>
+      </w:pPr>
+      <w:r>
+        <w:rPr>
+          <w:color w:val="auto"/>
+        </w:rPr>
+        <w:t xml:space="preserve">PHP adalah bahasa pemrograman server-side yang digunakan untuk mengembangkan aplikasi web. PHP dapat digunakan untuk membuat aplikasi web dinamis yang memungkinkan pengguna berinteraksi dengan basis data atau layanan </w:t>
+      </w:r>
+      <w:r>
+        <w:rPr>
+          <w:color w:val="auto"/>
+        </w:rPr>
+        <w:lastRenderedPageBreak/>
+        <w:t>lainnya. PHP digunakan untuk menghasilkan kode HTML yang akan dikirimkan ke browser web.</w:t>
       </w:r>
     </w:p>
     <w:p>
       <w:pPr>
         <w:pStyle w:val="IsiParagraf"/>
         <w:ind w:left="927" w:firstLine="513"/>
-      </w:pPr>
-      <w:r>
-        <w:t>Informasi merupakan data yang telah diolah dan memiliki arti atau makna tertentu bagi penggunanya. Data dapat diartikan sebagai sekumpulan fakta mentah yang belum memiliki makna, sedangkan informasi adalah hasil pengolahan data menjadi bentuk yang bermakna. Informasi harus memiliki karakteristik ketepatan waktu, akurasi, kelengkapan, dan relevansi untuk dapat digunakan dengan baik.</w:t>
+        <w:rPr>
+          <w:color w:val="auto"/>
+        </w:rPr>
+      </w:pPr>
+      <w:r>
+        <w:rPr>
+          <w:color w:val="auto"/>
+        </w:rPr>
+        <w:t>MySQL adalah sistem manajemen basis data (DBMS) relasional yang digunakan untuk menyimpan dan mengelola data dalam aplikasi web. MySQL adalah salah satu DBMS yang paling populer dan banyak digunakan di seluruh dunia. MySQL dapat digunakan bersama dengan PHP dan bahasa pemrograman lainnya untuk membuat aplikasi web yang dinamis dan dapat terhubung dengan basis data.</w:t>
+      </w:r>
+    </w:p>
+    <w:p>
+      <w:pPr>
+        <w:ind w:left="927" w:firstLine="720"/>
+        <w:rPr>
+          <w:color w:val="auto"/>
+          <w:lang w:val="en-US"/>
+        </w:rPr>
+      </w:pPr>
+      <w:r>
+        <w:rPr>
+          <w:color w:val="auto"/>
+        </w:rPr>
+        <w:t>Dalam kombinasi, PHP dan MySQL sering digunakan bersama untuk mengembangkan aplikasi web yang dinamis dan interaktif yang dapat terhubung ke basis data untuk memproses informasi dan memberikan respons. Hal ini memungkinkan aplikasi web untuk menyajikan informasi yang dinamis dan bergantung pada data terbaru.</w:t>
+      </w:r>
+    </w:p>
+    <w:p>
+      <w:pPr>
+        <w:pStyle w:val="Heading3"/>
+        <w:rPr>
+          <w:color w:val="auto"/>
+          <w:lang w:val="en-US"/>
+        </w:rPr>
+      </w:pPr>
+      <w:r>
+        <w:rPr>
+          <w:color w:val="auto"/>
+          <w:lang w:val="en-US"/>
+        </w:rPr>
+        <w:t>Web Responsive</w:t>
+      </w:r>
+    </w:p>
+    <w:p>
+      <w:pPr>
+        <w:rPr>
+          <w:color w:val="auto"/>
+          <w:lang w:val="en-US"/>
+        </w:rPr>
+      </w:pPr>
+    </w:p>
+    <w:p>
+      <w:pPr>
+        <w:pStyle w:val="Heading3"/>
+        <w:rPr>
+          <w:color w:val="auto"/>
+          <w:lang w:val="en-US"/>
+        </w:rPr>
+      </w:pPr>
+      <w:r>
+        <w:rPr>
+          <w:color w:val="auto"/>
+          <w:lang w:val="en-US"/>
+        </w:rPr>
+        <w:t>Bootstrap</w:t>
+      </w:r>
+    </w:p>
+    <w:p>
+      <w:pPr>
+        <w:rPr>
+          <w:color w:val="auto"/>
+          <w:lang w:val="en-US"/>
+        </w:rPr>
+      </w:pPr>
+    </w:p>
+    <w:p>
+      <w:pPr>
+        <w:pStyle w:val="Heading3"/>
+        <w:rPr>
+          <w:color w:val="auto"/>
+          <w:lang w:val="en-US"/>
+        </w:rPr>
+      </w:pPr>
+      <w:r>
+        <w:rPr>
+          <w:color w:val="auto"/>
+          <w:lang w:val="en-US"/>
+        </w:rPr>
+        <w:t>Unified Modeling Language (UML)</w:t>
+      </w:r>
+    </w:p>
+    <w:p>
+      <w:pPr>
+        <w:ind w:left="851" w:firstLine="720"/>
+        <w:rPr>
+          <w:lang w:val="en-US"/>
+        </w:rPr>
+      </w:pPr>
+      <w:r>
+        <w:rPr>
+          <w:color w:val="auto"/>
+        </w:rPr>
+        <w:t>UML adalah bahasa pemodelan visual yang digunakan dalam pengembangan perangkat lunak untuk memvisualisasikan dan mendefinisikan berbagai aspek sistem perangkat lunak yang akan dibangun. UML menggunakan notasi grafis untuk merepresentasikan elemen-elemen dalam sistem dan hubungan antara elemen tersebut, sehingga memungkinkan pengembang perangkat lunak untuk memahami dan memodelkan sistem secara terstruktur dan berkomunikasi dengan stakeholder lainnya secara efektif. UML juga merupakan standar industri yang banyak digunakan oleh pengembang perangkat lunak di seluruh dunia.</w:t>
+      </w:r>
+    </w:p>
+    <w:p>
+      <w:pPr>
+        <w:pStyle w:val="ListParagraph"/>
+        <w:numPr>
+          <w:ilvl w:val="0"/>
+          <w:numId w:val="7"/>
+        </w:numPr>
+        <w:rPr>
+          <w:vanish/>
+          <w:color w:val="auto"/>
+          <w:lang w:val="en-US"/>
+        </w:rPr>
+      </w:pPr>
+    </w:p>
+    <w:p>
+      <w:pPr>
+        <w:pStyle w:val="ListParagraph"/>
+        <w:numPr>
+          <w:ilvl w:val="0"/>
+          <w:numId w:val="7"/>
+        </w:numPr>
+        <w:rPr>
+          <w:vanish/>
+          <w:color w:val="auto"/>
+          <w:lang w:val="en-US"/>
+        </w:rPr>
+      </w:pPr>
+    </w:p>
+    <w:p>
+      <w:pPr>
+        <w:pStyle w:val="ListParagraph"/>
+        <w:numPr>
+          <w:ilvl w:val="1"/>
+          <w:numId w:val="7"/>
+        </w:numPr>
+        <w:rPr>
+          <w:vanish/>
+          <w:color w:val="auto"/>
+          <w:lang w:val="en-US"/>
+        </w:rPr>
+      </w:pPr>
+    </w:p>
+    <w:p>
+      <w:pPr>
+        <w:pStyle w:val="ListParagraph"/>
+        <w:numPr>
+          <w:ilvl w:val="1"/>
+          <w:numId w:val="7"/>
+        </w:numPr>
+        <w:rPr>
+          <w:vanish/>
+          <w:color w:val="auto"/>
+          <w:lang w:val="en-US"/>
+        </w:rPr>
+      </w:pPr>
+    </w:p>
+    <w:p>
+      <w:pPr>
+        <w:pStyle w:val="ListParagraph"/>
+        <w:numPr>
+          <w:ilvl w:val="1"/>
+          <w:numId w:val="7"/>
+        </w:numPr>
+        <w:rPr>
+          <w:vanish/>
+          <w:color w:val="auto"/>
+          <w:lang w:val="en-US"/>
+        </w:rPr>
+      </w:pPr>
+    </w:p>
+    <w:p>
+      <w:pPr>
+        <w:pStyle w:val="ListParagraph"/>
+        <w:numPr>
+          <w:ilvl w:val="1"/>
+          <w:numId w:val="7"/>
+        </w:numPr>
+        <w:rPr>
+          <w:vanish/>
+          <w:color w:val="auto"/>
+          <w:lang w:val="en-US"/>
+        </w:rPr>
+      </w:pPr>
+    </w:p>
+    <w:p>
+      <w:pPr>
+        <w:pStyle w:val="ListParagraph"/>
+        <w:numPr>
+          <w:ilvl w:val="1"/>
+          <w:numId w:val="7"/>
+        </w:numPr>
+        <w:rPr>
+          <w:vanish/>
+          <w:color w:val="auto"/>
+          <w:lang w:val="en-US"/>
+        </w:rPr>
+      </w:pPr>
+    </w:p>
+    <w:p>
+      <w:pPr>
+        <w:pStyle w:val="ListParagraph"/>
+        <w:numPr>
+          <w:ilvl w:val="1"/>
+          <w:numId w:val="7"/>
+        </w:numPr>
+        <w:rPr>
+          <w:vanish/>
+          <w:color w:val="auto"/>
+          <w:lang w:val="en-US"/>
+        </w:rPr>
+      </w:pPr>
+    </w:p>
+    <w:p>
+      <w:pPr>
+        <w:pStyle w:val="ListParagraph"/>
+        <w:numPr>
+          <w:ilvl w:val="1"/>
+          <w:numId w:val="7"/>
+        </w:numPr>
+        <w:rPr>
+          <w:vanish/>
+          <w:color w:val="auto"/>
+          <w:lang w:val="en-US"/>
+        </w:rPr>
+      </w:pPr>
+    </w:p>
+    <w:p>
+      <w:pPr>
+        <w:pStyle w:val="ListParagraph"/>
+        <w:numPr>
+          <w:ilvl w:val="2"/>
+          <w:numId w:val="7"/>
+        </w:numPr>
+        <w:rPr>
+          <w:b/>
+          <w:bCs/>
+          <w:color w:val="auto"/>
+          <w:lang w:val="en-US"/>
+        </w:rPr>
+      </w:pPr>
+      <w:r>
+        <w:rPr>
+          <w:b/>
+          <w:bCs/>
+          <w:color w:val="auto"/>
+          <w:lang w:val="en-US"/>
+        </w:rPr>
+        <w:t>Use Case</w:t>
+      </w:r>
+      <w:r>
+        <w:rPr>
+          <w:b/>
+          <w:bCs/>
+          <w:color w:val="auto"/>
+          <w:lang w:val="en-US"/>
+        </w:rPr>
+        <w:t xml:space="preserve"> Diagram</w:t>
+      </w:r>
+    </w:p>
+    <w:p>
+      <w:pPr>
+        <w:pStyle w:val="ListParagraph"/>
+        <w:ind w:left="1440" w:firstLine="720"/>
+        <w:rPr>
+          <w:b/>
+          <w:bCs/>
+          <w:color w:val="auto"/>
+          <w:lang w:val="en-US"/>
+        </w:rPr>
+      </w:pPr>
+      <w:r>
+        <w:t>Use case diagram merupakan diagram untuk menjelaskan hubungan interaksi antara actor atau pengguna sistem dengan sistem itu sendiri. Fungsionalitas sistem digambarkan dalam bentuk diagram sehinggi use case diagram sering digunakan dalam pengembangan sebuah sistem informasi, yaitu untuk mengidentifikasi ada actor siapa sedang berinteraksi dengan sistem dan actor tersebut sedang melakukan aktivitas apa didalam interaksi dengan sistem.</w:t>
+      </w:r>
+    </w:p>
+    <w:p>
+      <w:pPr>
+        <w:pStyle w:val="ListParagraph"/>
+        <w:numPr>
+          <w:ilvl w:val="2"/>
+          <w:numId w:val="7"/>
+        </w:numPr>
+        <w:rPr>
+          <w:b/>
+          <w:bCs/>
+          <w:color w:val="auto"/>
+          <w:lang w:val="en-US"/>
+        </w:rPr>
+      </w:pPr>
+      <w:r>
+        <w:rPr>
+          <w:b/>
+          <w:bCs/>
+          <w:color w:val="auto"/>
+          <w:lang w:val="en-US"/>
+        </w:rPr>
+        <w:lastRenderedPageBreak/>
+        <w:t>Activity</w:t>
+      </w:r>
+      <w:r>
+        <w:rPr>
+          <w:b/>
+          <w:bCs/>
+          <w:color w:val="auto"/>
+          <w:lang w:val="en-US"/>
+        </w:rPr>
+        <w:t xml:space="preserve"> Diagram</w:t>
       </w:r>
     </w:p>
     <w:p>
       <w:pPr>
         <w:pStyle w:val="IsiParagraf"/>
-        <w:ind w:left="927" w:firstLine="513"/>
-      </w:pPr>
-      <w:r>
-        <w:t>Gordon B. Davis mengatakan bahwa informasi merupakan data yang diolah menjadi bentuk yang berguna bagi penerimanya dan dapat berupa nilai yang digunakan untuk mengambil keputusan di masa sekarang atau masa yang akan datang. Dalam hal ini, informasi digunakan sebagai alat untuk membantu pengambilan keputusan dengan memberikan pemahaman yang lebih baik tentang situasi atau masalah yang sedang dihadapi.</w:t>
+        <w:ind w:left="1440" w:firstLine="720"/>
+        <w:rPr>
+          <w:color w:val="auto"/>
+        </w:rPr>
+      </w:pPr>
+      <w:r>
+        <w:rPr>
+          <w:color w:val="auto"/>
+        </w:rPr>
+        <w:t>Activity diagram adalah jenis diagram dalam bahasa pemodelan Unified Modeling Language (UML) yang digunakan untuk merepresentasikan alur kerja atau aktivitas yang dilakukan dalam sistem atau proses bisnis. Diagram ini mencakup aktivitas, tindakan, keputusan, dan kontrol alur</w:t>
+      </w:r>
+      <w:r>
+        <w:rPr>
+          <w:color w:val="auto"/>
+        </w:rPr>
+        <w:t>.</w:t>
+      </w:r>
+    </w:p>
+    <w:p>
+      <w:pPr>
+        <w:pStyle w:val="IsiParagraf"/>
+        <w:ind w:left="1440" w:firstLine="720"/>
+        <w:rPr>
+          <w:color w:val="auto"/>
+        </w:rPr>
+      </w:pPr>
+      <w:r>
+        <w:rPr>
+          <w:color w:val="auto"/>
+        </w:rPr>
+        <w:t>Activity diagram memungkinkan pengembang perangkat lunak untuk memahami urutan aktivitas dalam suatu proses bisnis atau sistem, dan mengidentifikasi masalah atau proses yang berpotensi mengalami masalah. Diagram ini juga membantu dalam membangun pemahaman tentang peran dan interaksi antara objek-objek yang terlibat dalam proses atau sistem, serta mengoptimalkan alur kerja atau proses bisnis yang ada.</w:t>
       </w:r>
     </w:p>
     <w:p>
       <w:pPr>
         <w:pStyle w:val="Heading3"/>
         <w:rPr>
-          <w:highlight w:val="yellow"/>
-          <w:lang w:val="en-US"/>
-        </w:rPr>
-      </w:pPr>
-      <w:r>
-        <w:rPr>
-          <w:highlight w:val="yellow"/>
-          <w:lang w:val="en-US"/>
-        </w:rPr>
-        <w:t>Sistem Informasi</w:t>
-      </w:r>
-    </w:p>
-    <w:p>
-      <w:pPr>
-        <w:ind w:left="927" w:firstLine="720"/>
-        <w:rPr>
-          <w:highlight w:val="yellow"/>
-          <w:lang w:val="en-US"/>
-        </w:rPr>
-      </w:pPr>
-      <w:r>
-        <w:t xml:space="preserve">Menurut Kristanto (2003), sistem informasi terdiri dari perangkat keras dan perangkat lunak komputer, serta sumber daya manusia yang bertugas mengolah data menggunakan kedua jenis perangkat tersebut. Tujuan dari sistem informasi ini adalah untuk menyediakan informasi yang dibutuhkan manajemen dalam proses pengambilan keputusan dan operasional perusahaan. Sistem informasi ini terdiri </w:t>
-      </w:r>
-      <w:r>
-        <w:lastRenderedPageBreak/>
-        <w:t>dari kombinasi antara sumber daya manusia, teknologi informasi, dan prosedur-prosedur yang telah diorganisir.</w:t>
-      </w:r>
+          <w:color w:val="auto"/>
+          <w:lang w:val="en-US"/>
+        </w:rPr>
+      </w:pPr>
+      <w:r>
+        <w:rPr>
+          <w:color w:val="auto"/>
+          <w:lang w:val="en-US"/>
+        </w:rPr>
+        <w:t>UAT</w:t>
+      </w:r>
+    </w:p>
+    <w:p>
+      <w:pPr>
+        <w:ind w:left="1043"/>
+        <w:rPr>
+          <w:lang w:val="en-US"/>
+        </w:rPr>
+      </w:pPr>
+      <w:r>
+        <w:rPr>
+          <w:i/>
+          <w:iCs/>
+          <w:lang w:val="en-US"/>
+        </w:rPr>
+        <w:t>User Acceptance Test</w:t>
+      </w:r>
+      <w:r>
+        <w:rPr>
+          <w:i/>
+          <w:iCs/>
+          <w:lang w:val="en-US"/>
+        </w:rPr>
+        <w:t xml:space="preserve"> </w:t>
+      </w:r>
+      <w:r>
+        <w:rPr>
+          <w:lang w:val="en-US"/>
+        </w:rPr>
+        <w:t>(UAT) atau uji penerimaan pengguna yaitu suatu proses pengujian oleh pengguna yang dimaksudkan untuk menghasilkan dokumen yang dijadikan bukti bahwa perangkat lunak yang dikembangkan telah dapat diterima oleh pengguna apabila hasil pengujian sudah bisa dianggap memenuhi kebutuhan dari pengguna. Proses UAT didasarkan pada dokumen requirement yang disepakati bersama (Nurdin &amp; Hermawan, 2017).</w:t>
+      </w:r>
+    </w:p>
+    <w:p>
+      <w:pPr>
+        <w:pStyle w:val="ListParagraph"/>
+        <w:numPr>
+          <w:ilvl w:val="0"/>
+          <w:numId w:val="6"/>
+        </w:numPr>
+        <w:rPr>
+          <w:vanish/>
+          <w:color w:val="auto"/>
+          <w:lang w:val="en-US"/>
+        </w:rPr>
+      </w:pPr>
+    </w:p>
+    <w:p>
+      <w:pPr>
+        <w:pStyle w:val="ListParagraph"/>
+        <w:numPr>
+          <w:ilvl w:val="0"/>
+          <w:numId w:val="6"/>
+        </w:numPr>
+        <w:rPr>
+          <w:vanish/>
+          <w:color w:val="auto"/>
+          <w:lang w:val="en-US"/>
+        </w:rPr>
+      </w:pPr>
+    </w:p>
+    <w:p>
+      <w:pPr>
+        <w:pStyle w:val="ListParagraph"/>
+        <w:numPr>
+          <w:ilvl w:val="1"/>
+          <w:numId w:val="6"/>
+        </w:numPr>
+        <w:rPr>
+          <w:vanish/>
+          <w:color w:val="auto"/>
+          <w:lang w:val="en-US"/>
+        </w:rPr>
+      </w:pPr>
+    </w:p>
+    <w:p>
+      <w:pPr>
+        <w:pStyle w:val="ListParagraph"/>
+        <w:numPr>
+          <w:ilvl w:val="1"/>
+          <w:numId w:val="6"/>
+        </w:numPr>
+        <w:rPr>
+          <w:vanish/>
+          <w:color w:val="auto"/>
+          <w:lang w:val="en-US"/>
+        </w:rPr>
+      </w:pPr>
+    </w:p>
+    <w:p>
+      <w:pPr>
+        <w:pStyle w:val="ListParagraph"/>
+        <w:numPr>
+          <w:ilvl w:val="1"/>
+          <w:numId w:val="6"/>
+        </w:numPr>
+        <w:rPr>
+          <w:vanish/>
+          <w:color w:val="auto"/>
+          <w:lang w:val="en-US"/>
+        </w:rPr>
+      </w:pPr>
+    </w:p>
+    <w:p>
+      <w:pPr>
+        <w:pStyle w:val="ListParagraph"/>
+        <w:numPr>
+          <w:ilvl w:val="1"/>
+          <w:numId w:val="6"/>
+        </w:numPr>
+        <w:rPr>
+          <w:vanish/>
+          <w:color w:val="auto"/>
+          <w:lang w:val="en-US"/>
+        </w:rPr>
+      </w:pPr>
+    </w:p>
+    <w:p>
+      <w:pPr>
+        <w:pStyle w:val="ListParagraph"/>
+        <w:numPr>
+          <w:ilvl w:val="1"/>
+          <w:numId w:val="6"/>
+        </w:numPr>
+        <w:rPr>
+          <w:vanish/>
+          <w:color w:val="auto"/>
+          <w:lang w:val="en-US"/>
+        </w:rPr>
+      </w:pPr>
+    </w:p>
+    <w:p>
+      <w:pPr>
+        <w:pStyle w:val="ListParagraph"/>
+        <w:numPr>
+          <w:ilvl w:val="1"/>
+          <w:numId w:val="6"/>
+        </w:numPr>
+        <w:rPr>
+          <w:vanish/>
+          <w:color w:val="auto"/>
+          <w:lang w:val="en-US"/>
+        </w:rPr>
+      </w:pPr>
+    </w:p>
+    <w:p>
+      <w:pPr>
+        <w:pStyle w:val="ListParagraph"/>
+        <w:numPr>
+          <w:ilvl w:val="1"/>
+          <w:numId w:val="6"/>
+        </w:numPr>
+        <w:rPr>
+          <w:vanish/>
+          <w:color w:val="auto"/>
+          <w:lang w:val="en-US"/>
+        </w:rPr>
+      </w:pPr>
+    </w:p>
+    <w:p>
+      <w:pPr>
+        <w:pStyle w:val="ListParagraph"/>
+        <w:numPr>
+          <w:ilvl w:val="1"/>
+          <w:numId w:val="6"/>
+        </w:numPr>
+        <w:rPr>
+          <w:vanish/>
+          <w:color w:val="auto"/>
+          <w:lang w:val="en-US"/>
+        </w:rPr>
+      </w:pPr>
+    </w:p>
+    <w:p>
+      <w:pPr>
+        <w:pStyle w:val="ListParagraph"/>
+        <w:numPr>
+          <w:ilvl w:val="2"/>
+          <w:numId w:val="6"/>
+        </w:numPr>
+        <w:rPr>
+          <w:b/>
+          <w:bCs/>
+          <w:color w:val="auto"/>
+          <w:lang w:val="en-US"/>
+        </w:rPr>
+      </w:pPr>
+      <w:r>
+        <w:rPr>
+          <w:b/>
+          <w:bCs/>
+          <w:color w:val="auto"/>
+          <w:lang w:val="en-US"/>
+        </w:rPr>
+        <w:t>Alpha</w:t>
+      </w:r>
+    </w:p>
+    <w:p>
+      <w:pPr>
+        <w:pStyle w:val="ListParagraph"/>
+        <w:numPr>
+          <w:ilvl w:val="2"/>
+          <w:numId w:val="6"/>
+        </w:numPr>
+        <w:rPr>
+          <w:b/>
+          <w:bCs/>
+          <w:color w:val="auto"/>
+          <w:lang w:val="en-US"/>
+        </w:rPr>
+      </w:pPr>
+      <w:r>
+        <w:rPr>
+          <w:b/>
+          <w:bCs/>
+          <w:color w:val="auto"/>
+          <w:lang w:val="en-US"/>
+        </w:rPr>
+        <w:t>Beta</w:t>
+      </w:r>
+    </w:p>
+    <w:p>
+      <w:pPr>
+        <w:pStyle w:val="IsiParagraf"/>
+        <w:ind w:firstLine="0"/>
+        <w:rPr>
+          <w:color w:val="auto"/>
+        </w:rPr>
+      </w:pPr>
     </w:p>
     <w:p>
       <w:pPr>
         <w:pStyle w:val="Heading3"/>
         <w:rPr>
-          <w:highlight w:val="yellow"/>
-          <w:lang w:val="en-US"/>
-        </w:rPr>
-      </w:pPr>
-      <w:r>
-        <w:rPr>
-          <w:highlight w:val="yellow"/>
-          <w:lang w:val="en-US"/>
-        </w:rPr>
-        <w:t>Sistem Monitoring</w:t>
-      </w:r>
-    </w:p>
-    <w:p>
-      <w:pPr>
-        <w:pStyle w:val="IsiParagraf"/>
-        <w:ind w:left="927" w:firstLine="513"/>
-        <w:rPr>
-          <w:highlight w:val="yellow"/>
-        </w:rPr>
-      </w:pPr>
-      <w:r>
-        <w:t>Sistem monitoring adalah sistem yang berfungsi untuk memantau dan menyajikan informasi mengenai berbagai tahapan dalam tugas akhir, seperti pelaksanaan praktek kerja lapangan, seminar proposal, seminar hasil, dan ujian tugas akhir. Tujuan dari monitoring ini adalah untuk memastikan bahwa setiap tahapan telah dilaksanakan sesuai dengan rencana dan apakah tujuan yang telah ditetapkan telah tercapai atau belum. Proses monitoring dilakukan dengan cara memantau kegiatan yang sedang berlangsung agar dapat memastikan bahwa seluruh tahapan tugas akhir dapat terlaksana dengan baik dan sesuai dengan rencana yang telah ditetapkan.</w:t>
-      </w:r>
-    </w:p>
-    <w:p>
-      <w:pPr>
-        <w:pStyle w:val="Heading3"/>
-        <w:rPr>
-          <w:highlight w:val="yellow"/>
-          <w:lang w:val="en-US"/>
-        </w:rPr>
-      </w:pPr>
-      <w:r>
-        <w:rPr>
-          <w:highlight w:val="yellow"/>
-          <w:lang w:val="en-US"/>
-        </w:rPr>
-        <w:t xml:space="preserve"> Konsep Dasar WEB</w:t>
-      </w:r>
-    </w:p>
-    <w:p>
-      <w:pPr>
-        <w:pStyle w:val="IsiParagraf"/>
-        <w:ind w:left="927" w:firstLine="513"/>
-        <w:rPr>
-          <w:highlight w:val="yellow"/>
-        </w:rPr>
-      </w:pPr>
-      <w:r>
-        <w:t>Web merupakan sistem informasi global yang terhubung melalui internet dan berisi berbagai jenis informasi yang dapat diakses melalui browser web. Web terdiri dari berbagai halaman web yang terhubung satu sama lain melalui hyperlink, sehingga pengguna dapat melihat dan mengakses informasi melalui jaringan internet. Informasi yang disajikan dalam web dapat berupa teks, gambar, video, dan berbagai jenis media lainnya. Selain itu, web juga memungkinkan pengguna untuk melakukan interaksi dengan berbagai aplikasi dan layanan online, seperti media sosial, belanja online, dan masih banyak lagi.</w:t>
-      </w:r>
-    </w:p>
-    <w:p>
-      <w:pPr>
-        <w:rPr>
-          <w:highlight w:val="yellow"/>
-          <w:lang w:val="en-US"/>
-        </w:rPr>
-      </w:pPr>
-    </w:p>
-    <w:p>
-      <w:pPr>
-        <w:pStyle w:val="Heading3"/>
-        <w:rPr>
-          <w:highlight w:val="yellow"/>
-          <w:lang w:val="en-US"/>
-        </w:rPr>
-      </w:pPr>
-      <w:r>
-        <w:rPr>
-          <w:highlight w:val="yellow"/>
-          <w:lang w:val="en-US"/>
-        </w:rPr>
-        <w:t>PHP dan MySql</w:t>
-      </w:r>
-    </w:p>
-    <w:p>
-      <w:pPr>
-        <w:pStyle w:val="IsiParagraf"/>
-        <w:ind w:left="927" w:firstLine="513"/>
-      </w:pPr>
-      <w:r>
-        <w:t>PHP adalah bahasa pemrograman server-side yang digunakan untuk mengembangkan aplikasi web. PHP dapat digunakan untuk membuat aplikasi web dinamis yang memungkinkan pengguna berinteraksi dengan basis data atau layanan lainnya. PHP digunakan untuk menghasilkan kode HTML yang akan dikirimkan ke browser web.</w:t>
-      </w:r>
-    </w:p>
-    <w:p>
-      <w:pPr>
-        <w:pStyle w:val="IsiParagraf"/>
-        <w:ind w:left="927" w:firstLine="513"/>
-      </w:pPr>
-      <w:r>
-        <w:t>MySQL adalah sistem manajemen basis data (DBMS) relasional yang digunakan untuk menyimpan dan mengelola data dalam aplikasi web. MySQL adalah salah satu DBMS yang paling populer dan banyak digunakan di seluruh dunia. MySQL dapat digunakan bersama dengan PHP dan bahasa pemrograman lainnya untuk membuat aplikasi web yang dinamis dan dapat terhubung dengan basis data.</w:t>
-      </w:r>
-    </w:p>
-    <w:p>
-      <w:pPr>
-        <w:ind w:left="927" w:firstLine="720"/>
-        <w:rPr>
-          <w:highlight w:val="yellow"/>
-          <w:lang w:val="en-US"/>
-        </w:rPr>
-      </w:pPr>
-      <w:r>
-        <w:lastRenderedPageBreak/>
-        <w:t>Dalam kombinasi, PHP dan MySQL sering digunakan bersama untuk mengembangkan aplikasi web yang dinamis dan interaktif yang dapat terhubung ke basis data untuk memproses informasi dan memberikan respons. Hal ini memungkinkan aplikasi web untuk menyajikan informasi yang dinamis dan bergantung pada data terbaru.</w:t>
-      </w:r>
-    </w:p>
-    <w:p>
-      <w:pPr>
-        <w:pStyle w:val="Heading3"/>
-        <w:rPr>
-          <w:highlight w:val="yellow"/>
-          <w:lang w:val="en-US"/>
-        </w:rPr>
-      </w:pPr>
-      <w:r>
-        <w:rPr>
-          <w:highlight w:val="yellow"/>
-          <w:lang w:val="en-US"/>
-        </w:rPr>
-        <w:t>Unified Modeling Language (UML)</w:t>
-      </w:r>
-    </w:p>
-    <w:p>
-      <w:pPr>
-        <w:ind w:left="993" w:firstLine="720"/>
-        <w:rPr>
-          <w:highlight w:val="yellow"/>
-          <w:lang w:val="en-US"/>
-        </w:rPr>
-      </w:pPr>
-      <w:r>
-        <w:t>UML adalah bahasa pemodelan visual yang digunakan dalam pengembangan perangkat lunak untuk memvisualisasikan dan mendefinisikan berbagai aspek sistem perangkat lunak yang akan dibangun. UML menggunakan notasi grafis untuk merepresentasikan elemen-elemen dalam sistem dan hubungan antara elemen tersebut, sehingga memungkinkan pengembang perangkat lunak untuk memahami dan memodelkan sistem secara terstruktur dan berkomunikasi dengan stakeholder lainnya secara efektif. UML juga merupakan standar industri yang banyak digunakan oleh pengembang perangkat lunak di seluruh dunia.</w:t>
-      </w:r>
-    </w:p>
-    <w:p>
-      <w:pPr>
-        <w:pStyle w:val="Heading3"/>
-        <w:rPr>
-          <w:highlight w:val="yellow"/>
-          <w:lang w:val="en-US"/>
-        </w:rPr>
-      </w:pPr>
-      <w:r>
-        <w:rPr>
-          <w:highlight w:val="yellow"/>
-          <w:lang w:val="en-US"/>
-        </w:rPr>
-        <w:t>Class Diagram</w:t>
-      </w:r>
-    </w:p>
-    <w:p>
-      <w:pPr>
-        <w:ind w:left="993" w:firstLine="720"/>
-        <w:rPr>
-          <w:highlight w:val="yellow"/>
-          <w:lang w:val="en-US"/>
-        </w:rPr>
-      </w:pPr>
-      <w:r>
-        <w:t>Class diagram adalah jenis diagram dalam bahasa pemodelan Unified Modeling Language (UML) yang digunakan untuk merepresentasikan struktur sistem dan kelas-kelas yang terkait dalam suatu sistem atau aplikasi. Diagram ini menunjukkan hubungan antara kelas-kelas, atribut dan metode dari setiap kelas, serta visibilitas atribut dan metode tersebut. Class diagram membantu pengembang untuk memahami dan mengelola hubungan antara kelas-kelas dalam sistem dengan lebih baik, serta digunakan sebagai dasar untuk implementasi program dan kode sumber dari sistem.</w:t>
-      </w:r>
-    </w:p>
-    <w:p>
-      <w:pPr>
-        <w:pStyle w:val="Heading3"/>
-        <w:rPr>
-          <w:highlight w:val="yellow"/>
-        </w:rPr>
-      </w:pPr>
-      <w:r>
-        <w:rPr>
-          <w:highlight w:val="yellow"/>
-          <w:lang w:val="en-US"/>
-        </w:rPr>
-        <w:t>A</w:t>
-      </w:r>
-      <w:r>
-        <w:rPr>
-          <w:highlight w:val="yellow"/>
-          <w:lang w:val="en-US"/>
-        </w:rPr>
-        <w:t>ctivity Diagram</w:t>
-      </w:r>
-    </w:p>
-    <w:p>
-      <w:pPr>
-        <w:pStyle w:val="IsiParagraf"/>
-        <w:ind w:left="993" w:firstLine="720"/>
-      </w:pPr>
-      <w:r>
-        <w:t>Activity diagram adalah jenis diagram dalam bahasa pemodelan Unified Modeling Language (UML) yang digunakan untuk merepresentasikan alur kerja atau aktivitas yang dilakukan dalam sistem atau proses bisnis. Diagram ini mencakup aktivitas, tindakan, keputusan, dan kontrol alur.</w:t>
-      </w:r>
-    </w:p>
-    <w:p>
-      <w:pPr>
-        <w:pStyle w:val="IsiParagraf"/>
-        <w:ind w:left="993" w:firstLine="720"/>
-      </w:pPr>
-      <w:r>
-        <w:t>Activity diagram memungkinkan pengembang perangkat lunak untuk memahami urutan aktivitas dalam suatu proses bisnis atau sistem, dan mengidentifikasi masalah atau proses yang berpotensi mengalami masalah. Diagram ini juga membantu dalam membangun pemahaman tentang peran dan interaksi antara objek-objek yang terlibat dalam proses atau sistem, serta mengoptimalkan alur kerja atau proses bisnis yang ada.</w:t>
-      </w:r>
-    </w:p>
-    <w:p>
-      <w:pPr>
-        <w:pStyle w:val="Heading3"/>
-        <w:rPr>
-          <w:highlight w:val="yellow"/>
-        </w:rPr>
-      </w:pPr>
-      <w:r>
-        <w:rPr>
-          <w:highlight w:val="yellow"/>
-          <w:lang w:val="en-US"/>
-        </w:rPr>
-        <w:lastRenderedPageBreak/>
+          <w:color w:val="auto"/>
+          <w:lang w:val="en-US"/>
+        </w:rPr>
+      </w:pPr>
+      <w:r>
+        <w:rPr>
+          <w:color w:val="auto"/>
+          <w:lang w:val="en-US"/>
+        </w:rPr>
         <w:t>Kajian Pustaka</w:t>
       </w:r>
     </w:p>
@@ -404,63 +1015,21 @@
       <w:pPr>
         <w:pStyle w:val="IsiParagraf"/>
         <w:ind w:left="454" w:firstLine="720"/>
-      </w:pPr>
-      <w:r>
-        <w:rPr>
-          <w:highlight w:val="yellow"/>
-        </w:rPr>
-        <w:t>Achmad Syaifur R</w:t>
-      </w:r>
-      <w:r>
-        <w:rPr>
-          <w:highlight w:val="yellow"/>
-        </w:rPr>
-        <w:t>., telah melakukan penelitian pada tahun 20</w:t>
-      </w:r>
-      <w:r>
-        <w:rPr>
-          <w:highlight w:val="yellow"/>
-        </w:rPr>
-        <w:t>20</w:t>
-      </w:r>
-      <w:r>
-        <w:rPr>
-          <w:highlight w:val="yellow"/>
-        </w:rPr>
-        <w:t xml:space="preserve">. Ia telah merancang dan membangun sebuah sistem </w:t>
-      </w:r>
-      <w:r>
-        <w:rPr>
-          <w:highlight w:val="yellow"/>
-        </w:rPr>
-        <w:t>monitoring kegiatan kerja praktik</w:t>
-      </w:r>
-      <w:r>
-        <w:rPr>
-          <w:highlight w:val="yellow"/>
-        </w:rPr>
-        <w:t xml:space="preserve"> berbasis web untuk </w:t>
-      </w:r>
-      <w:r>
-        <w:rPr>
-          <w:highlight w:val="yellow"/>
-        </w:rPr>
-        <w:t>Program Studi Teknik Informatika S1 Universitas Muhammadiyah</w:t>
-      </w:r>
-      <w:r>
-        <w:rPr>
-          <w:highlight w:val="yellow"/>
-        </w:rPr>
-        <w:t xml:space="preserve"> Magelang. Sistem ini me</w:t>
-      </w:r>
-      <w:r>
-        <w:t>mudahkan mahasiswa mengumpulkan data kegiatan Kerja Praktik dan foto Kerja Praktik kedalam sistem sebagai laporan selama Kerja Praktik dan memudahkan dosen untuk memantau kegiatan mahasiswa selama kegiatan Kerja Praktik.</w:t>
-      </w:r>
-    </w:p>
-    <w:p>
-      <w:pPr>
-        <w:rPr>
-          <w:highlight w:val="yellow"/>
+        <w:rPr>
+          <w:color w:val="auto"/>
+        </w:rPr>
+      </w:pPr>
+      <w:r>
+        <w:rPr>
+          <w:color w:val="auto"/>
+        </w:rPr>
+        <w:t>Achmad Syaifur R., telah melakukan penelitian pada tahun 2020. Ia telah merancang dan membangun sebuah sistem monitoring kegiatan kerja praktik berbasis web untuk Program Studi Teknik Informatika S1 Universitas Muhammadiyah Magelang. Sistem ini memudahkan mahasiswa mengumpulkan data kegiatan Kerja Praktik dan foto Kerja Praktik kedalam sistem sebagai laporan selama Kerja Praktik dan memudahkan dosen untuk memantau kegiatan mahasiswa selama kegiatan Kerja Praktik.</w:t>
+      </w:r>
+    </w:p>
+    <w:p>
+      <w:pPr>
+        <w:rPr>
+          <w:color w:val="auto"/>
           <w:lang w:val="en-US"/>
         </w:rPr>
       </w:pPr>
@@ -468,11 +1037,17 @@
     <w:p>
       <w:pPr>
         <w:pStyle w:val="IsiParagraf"/>
+        <w:rPr>
+          <w:color w:val="auto"/>
+        </w:rPr>
       </w:pPr>
     </w:p>
     <w:p>
       <w:pPr>
         <w:pStyle w:val="IsiParagraf"/>
+        <w:rPr>
+          <w:color w:val="auto"/>
+        </w:rPr>
       </w:pPr>
     </w:p>
     <w:sectPr>
@@ -608,6 +1183,92 @@
     </w:lvl>
   </w:abstractNum>
   <w:abstractNum w:abstractNumId="1" w15:restartNumberingAfterBreak="0">
+    <w:nsid w:val="35DB4C08"/>
+    <w:multiLevelType w:val="multilevel"/>
+    <w:tmpl w:val="3809001F"/>
+    <w:lvl w:ilvl="0">
+      <w:start w:val="1"/>
+      <w:numFmt w:val="decimal"/>
+      <w:lvlText w:val="%1."/>
+      <w:lvlJc w:val="left"/>
+      <w:pPr>
+        <w:ind w:left="360" w:hanging="360"/>
+      </w:pPr>
+    </w:lvl>
+    <w:lvl w:ilvl="1">
+      <w:start w:val="1"/>
+      <w:numFmt w:val="decimal"/>
+      <w:lvlText w:val="%1.%2."/>
+      <w:lvlJc w:val="left"/>
+      <w:pPr>
+        <w:ind w:left="792" w:hanging="432"/>
+      </w:pPr>
+    </w:lvl>
+    <w:lvl w:ilvl="2">
+      <w:start w:val="1"/>
+      <w:numFmt w:val="decimal"/>
+      <w:lvlText w:val="%1.%2.%3."/>
+      <w:lvlJc w:val="left"/>
+      <w:pPr>
+        <w:ind w:left="1224" w:hanging="504"/>
+      </w:pPr>
+    </w:lvl>
+    <w:lvl w:ilvl="3">
+      <w:start w:val="1"/>
+      <w:numFmt w:val="decimal"/>
+      <w:lvlText w:val="%1.%2.%3.%4."/>
+      <w:lvlJc w:val="left"/>
+      <w:pPr>
+        <w:ind w:left="1728" w:hanging="648"/>
+      </w:pPr>
+    </w:lvl>
+    <w:lvl w:ilvl="4">
+      <w:start w:val="1"/>
+      <w:numFmt w:val="decimal"/>
+      <w:lvlText w:val="%1.%2.%3.%4.%5."/>
+      <w:lvlJc w:val="left"/>
+      <w:pPr>
+        <w:ind w:left="2232" w:hanging="792"/>
+      </w:pPr>
+    </w:lvl>
+    <w:lvl w:ilvl="5">
+      <w:start w:val="1"/>
+      <w:numFmt w:val="decimal"/>
+      <w:lvlText w:val="%1.%2.%3.%4.%5.%6."/>
+      <w:lvlJc w:val="left"/>
+      <w:pPr>
+        <w:ind w:left="2736" w:hanging="936"/>
+      </w:pPr>
+    </w:lvl>
+    <w:lvl w:ilvl="6">
+      <w:start w:val="1"/>
+      <w:numFmt w:val="decimal"/>
+      <w:lvlText w:val="%1.%2.%3.%4.%5.%6.%7."/>
+      <w:lvlJc w:val="left"/>
+      <w:pPr>
+        <w:ind w:left="3240" w:hanging="1080"/>
+      </w:pPr>
+    </w:lvl>
+    <w:lvl w:ilvl="7">
+      <w:start w:val="1"/>
+      <w:numFmt w:val="decimal"/>
+      <w:lvlText w:val="%1.%2.%3.%4.%5.%6.%7.%8."/>
+      <w:lvlJc w:val="left"/>
+      <w:pPr>
+        <w:ind w:left="3744" w:hanging="1224"/>
+      </w:pPr>
+    </w:lvl>
+    <w:lvl w:ilvl="8">
+      <w:start w:val="1"/>
+      <w:numFmt w:val="decimal"/>
+      <w:lvlText w:val="%1.%2.%3.%4.%5.%6.%7.%8.%9."/>
+      <w:lvlJc w:val="left"/>
+      <w:pPr>
+        <w:ind w:left="4320" w:hanging="1440"/>
+      </w:pPr>
+    </w:lvl>
+  </w:abstractNum>
+  <w:abstractNum w:abstractNumId="2" w15:restartNumberingAfterBreak="0">
     <w:nsid w:val="49114DA0"/>
     <w:multiLevelType w:val="hybridMultilevel"/>
     <w:tmpl w:val="B6AC5E1C"/>
@@ -693,6 +1354,264 @@
       <w:lvlJc w:val="right"/>
       <w:pPr>
         <w:ind w:left="6687" w:hanging="180"/>
+      </w:pPr>
+    </w:lvl>
+  </w:abstractNum>
+  <w:abstractNum w:abstractNumId="3" w15:restartNumberingAfterBreak="0">
+    <w:nsid w:val="4B14058D"/>
+    <w:multiLevelType w:val="multilevel"/>
+    <w:tmpl w:val="3809001F"/>
+    <w:lvl w:ilvl="0">
+      <w:start w:val="1"/>
+      <w:numFmt w:val="decimal"/>
+      <w:lvlText w:val="%1."/>
+      <w:lvlJc w:val="left"/>
+      <w:pPr>
+        <w:ind w:left="360" w:hanging="360"/>
+      </w:pPr>
+    </w:lvl>
+    <w:lvl w:ilvl="1">
+      <w:start w:val="1"/>
+      <w:numFmt w:val="decimal"/>
+      <w:lvlText w:val="%1.%2."/>
+      <w:lvlJc w:val="left"/>
+      <w:pPr>
+        <w:ind w:left="792" w:hanging="432"/>
+      </w:pPr>
+    </w:lvl>
+    <w:lvl w:ilvl="2">
+      <w:start w:val="1"/>
+      <w:numFmt w:val="decimal"/>
+      <w:lvlText w:val="%1.%2.%3."/>
+      <w:lvlJc w:val="left"/>
+      <w:pPr>
+        <w:ind w:left="1224" w:hanging="504"/>
+      </w:pPr>
+    </w:lvl>
+    <w:lvl w:ilvl="3">
+      <w:start w:val="1"/>
+      <w:numFmt w:val="decimal"/>
+      <w:lvlText w:val="%1.%2.%3.%4."/>
+      <w:lvlJc w:val="left"/>
+      <w:pPr>
+        <w:ind w:left="1728" w:hanging="648"/>
+      </w:pPr>
+    </w:lvl>
+    <w:lvl w:ilvl="4">
+      <w:start w:val="1"/>
+      <w:numFmt w:val="decimal"/>
+      <w:lvlText w:val="%1.%2.%3.%4.%5."/>
+      <w:lvlJc w:val="left"/>
+      <w:pPr>
+        <w:ind w:left="2232" w:hanging="792"/>
+      </w:pPr>
+    </w:lvl>
+    <w:lvl w:ilvl="5">
+      <w:start w:val="1"/>
+      <w:numFmt w:val="decimal"/>
+      <w:lvlText w:val="%1.%2.%3.%4.%5.%6."/>
+      <w:lvlJc w:val="left"/>
+      <w:pPr>
+        <w:ind w:left="2736" w:hanging="936"/>
+      </w:pPr>
+    </w:lvl>
+    <w:lvl w:ilvl="6">
+      <w:start w:val="1"/>
+      <w:numFmt w:val="decimal"/>
+      <w:lvlText w:val="%1.%2.%3.%4.%5.%6.%7."/>
+      <w:lvlJc w:val="left"/>
+      <w:pPr>
+        <w:ind w:left="3240" w:hanging="1080"/>
+      </w:pPr>
+    </w:lvl>
+    <w:lvl w:ilvl="7">
+      <w:start w:val="1"/>
+      <w:numFmt w:val="decimal"/>
+      <w:lvlText w:val="%1.%2.%3.%4.%5.%6.%7.%8."/>
+      <w:lvlJc w:val="left"/>
+      <w:pPr>
+        <w:ind w:left="3744" w:hanging="1224"/>
+      </w:pPr>
+    </w:lvl>
+    <w:lvl w:ilvl="8">
+      <w:start w:val="1"/>
+      <w:numFmt w:val="decimal"/>
+      <w:lvlText w:val="%1.%2.%3.%4.%5.%6.%7.%8.%9."/>
+      <w:lvlJc w:val="left"/>
+      <w:pPr>
+        <w:ind w:left="4320" w:hanging="1440"/>
+      </w:pPr>
+    </w:lvl>
+  </w:abstractNum>
+  <w:abstractNum w:abstractNumId="4" w15:restartNumberingAfterBreak="0">
+    <w:nsid w:val="541F7D64"/>
+    <w:multiLevelType w:val="multilevel"/>
+    <w:tmpl w:val="3809001F"/>
+    <w:lvl w:ilvl="0">
+      <w:start w:val="1"/>
+      <w:numFmt w:val="decimal"/>
+      <w:lvlText w:val="%1."/>
+      <w:lvlJc w:val="left"/>
+      <w:pPr>
+        <w:ind w:left="360" w:hanging="360"/>
+      </w:pPr>
+    </w:lvl>
+    <w:lvl w:ilvl="1">
+      <w:start w:val="1"/>
+      <w:numFmt w:val="decimal"/>
+      <w:lvlText w:val="%1.%2."/>
+      <w:lvlJc w:val="left"/>
+      <w:pPr>
+        <w:ind w:left="792" w:hanging="432"/>
+      </w:pPr>
+    </w:lvl>
+    <w:lvl w:ilvl="2">
+      <w:start w:val="1"/>
+      <w:numFmt w:val="decimal"/>
+      <w:lvlText w:val="%1.%2.%3."/>
+      <w:lvlJc w:val="left"/>
+      <w:pPr>
+        <w:ind w:left="1224" w:hanging="504"/>
+      </w:pPr>
+    </w:lvl>
+    <w:lvl w:ilvl="3">
+      <w:start w:val="1"/>
+      <w:numFmt w:val="decimal"/>
+      <w:lvlText w:val="%1.%2.%3.%4."/>
+      <w:lvlJc w:val="left"/>
+      <w:pPr>
+        <w:ind w:left="1728" w:hanging="648"/>
+      </w:pPr>
+    </w:lvl>
+    <w:lvl w:ilvl="4">
+      <w:start w:val="1"/>
+      <w:numFmt w:val="decimal"/>
+      <w:lvlText w:val="%1.%2.%3.%4.%5."/>
+      <w:lvlJc w:val="left"/>
+      <w:pPr>
+        <w:ind w:left="2232" w:hanging="792"/>
+      </w:pPr>
+    </w:lvl>
+    <w:lvl w:ilvl="5">
+      <w:start w:val="1"/>
+      <w:numFmt w:val="decimal"/>
+      <w:lvlText w:val="%1.%2.%3.%4.%5.%6."/>
+      <w:lvlJc w:val="left"/>
+      <w:pPr>
+        <w:ind w:left="2736" w:hanging="936"/>
+      </w:pPr>
+    </w:lvl>
+    <w:lvl w:ilvl="6">
+      <w:start w:val="1"/>
+      <w:numFmt w:val="decimal"/>
+      <w:lvlText w:val="%1.%2.%3.%4.%5.%6.%7."/>
+      <w:lvlJc w:val="left"/>
+      <w:pPr>
+        <w:ind w:left="3240" w:hanging="1080"/>
+      </w:pPr>
+    </w:lvl>
+    <w:lvl w:ilvl="7">
+      <w:start w:val="1"/>
+      <w:numFmt w:val="decimal"/>
+      <w:lvlText w:val="%1.%2.%3.%4.%5.%6.%7.%8."/>
+      <w:lvlJc w:val="left"/>
+      <w:pPr>
+        <w:ind w:left="3744" w:hanging="1224"/>
+      </w:pPr>
+    </w:lvl>
+    <w:lvl w:ilvl="8">
+      <w:start w:val="1"/>
+      <w:numFmt w:val="decimal"/>
+      <w:lvlText w:val="%1.%2.%3.%4.%5.%6.%7.%8.%9."/>
+      <w:lvlJc w:val="left"/>
+      <w:pPr>
+        <w:ind w:left="4320" w:hanging="1440"/>
+      </w:pPr>
+    </w:lvl>
+  </w:abstractNum>
+  <w:abstractNum w:abstractNumId="5" w15:restartNumberingAfterBreak="0">
+    <w:nsid w:val="6BB71903"/>
+    <w:multiLevelType w:val="multilevel"/>
+    <w:tmpl w:val="3809001F"/>
+    <w:lvl w:ilvl="0">
+      <w:start w:val="1"/>
+      <w:numFmt w:val="decimal"/>
+      <w:lvlText w:val="%1."/>
+      <w:lvlJc w:val="left"/>
+      <w:pPr>
+        <w:ind w:left="360" w:hanging="360"/>
+      </w:pPr>
+    </w:lvl>
+    <w:lvl w:ilvl="1">
+      <w:start w:val="1"/>
+      <w:numFmt w:val="decimal"/>
+      <w:lvlText w:val="%1.%2."/>
+      <w:lvlJc w:val="left"/>
+      <w:pPr>
+        <w:ind w:left="792" w:hanging="432"/>
+      </w:pPr>
+    </w:lvl>
+    <w:lvl w:ilvl="2">
+      <w:start w:val="1"/>
+      <w:numFmt w:val="decimal"/>
+      <w:lvlText w:val="%1.%2.%3."/>
+      <w:lvlJc w:val="left"/>
+      <w:pPr>
+        <w:ind w:left="1224" w:hanging="504"/>
+      </w:pPr>
+    </w:lvl>
+    <w:lvl w:ilvl="3">
+      <w:start w:val="1"/>
+      <w:numFmt w:val="decimal"/>
+      <w:lvlText w:val="%1.%2.%3.%4."/>
+      <w:lvlJc w:val="left"/>
+      <w:pPr>
+        <w:ind w:left="1728" w:hanging="648"/>
+      </w:pPr>
+    </w:lvl>
+    <w:lvl w:ilvl="4">
+      <w:start w:val="1"/>
+      <w:numFmt w:val="decimal"/>
+      <w:lvlText w:val="%1.%2.%3.%4.%5."/>
+      <w:lvlJc w:val="left"/>
+      <w:pPr>
+        <w:ind w:left="2232" w:hanging="792"/>
+      </w:pPr>
+    </w:lvl>
+    <w:lvl w:ilvl="5">
+      <w:start w:val="1"/>
+      <w:numFmt w:val="decimal"/>
+      <w:lvlText w:val="%1.%2.%3.%4.%5.%6."/>
+      <w:lvlJc w:val="left"/>
+      <w:pPr>
+        <w:ind w:left="2736" w:hanging="936"/>
+      </w:pPr>
+    </w:lvl>
+    <w:lvl w:ilvl="6">
+      <w:start w:val="1"/>
+      <w:numFmt w:val="decimal"/>
+      <w:lvlText w:val="%1.%2.%3.%4.%5.%6.%7."/>
+      <w:lvlJc w:val="left"/>
+      <w:pPr>
+        <w:ind w:left="3240" w:hanging="1080"/>
+      </w:pPr>
+    </w:lvl>
+    <w:lvl w:ilvl="7">
+      <w:start w:val="1"/>
+      <w:numFmt w:val="decimal"/>
+      <w:lvlText w:val="%1.%2.%3.%4.%5.%6.%7.%8."/>
+      <w:lvlJc w:val="left"/>
+      <w:pPr>
+        <w:ind w:left="3744" w:hanging="1224"/>
+      </w:pPr>
+    </w:lvl>
+    <w:lvl w:ilvl="8">
+      <w:start w:val="1"/>
+      <w:numFmt w:val="decimal"/>
+      <w:lvlText w:val="%1.%2.%3.%4.%5.%6.%7.%8.%9."/>
+      <w:lvlJc w:val="left"/>
+      <w:pPr>
+        <w:ind w:left="4320" w:hanging="1440"/>
       </w:pPr>
     </w:lvl>
   </w:abstractNum>
@@ -730,7 +1649,19 @@
     </w:lvlOverride>
   </w:num>
   <w:num w:numId="3" w16cid:durableId="1256940674">
+    <w:abstractNumId w:val="2"/>
+  </w:num>
+  <w:num w:numId="4" w16cid:durableId="740102463">
+    <w:abstractNumId w:val="4"/>
+  </w:num>
+  <w:num w:numId="5" w16cid:durableId="1328094824">
     <w:abstractNumId w:val="1"/>
+  </w:num>
+  <w:num w:numId="6" w16cid:durableId="377582995">
+    <w:abstractNumId w:val="3"/>
+  </w:num>
+  <w:num w:numId="7" w16cid:durableId="1371801392">
+    <w:abstractNumId w:val="5"/>
   </w:num>
 </w:numbering>
 </file>

</xml_diff>

<commit_message>
Revisi BAB I dan BAB II
Signed-off-by: Syifa' Ul Haq M <syifaulhaq80@gmail.com>
</commit_message>
<xml_diff>
--- a/Laporan/BAB II.docx
+++ b/Laporan/BAB II.docx
@@ -96,17 +96,60 @@
     </w:p>
     <w:p>
       <w:pPr>
+        <w:ind w:left="454" w:firstLine="720"/>
+        <w:rPr>
+          <w:lang w:val="en-US"/>
+        </w:rPr>
+      </w:pPr>
+      <w:r>
+        <w:rPr>
+          <w:lang w:val="en-US"/>
+        </w:rPr>
+        <w:t xml:space="preserve">Monitoring kegiatan keagamaan ialah pemantauan </w:t>
+      </w:r>
+      <w:r>
+        <w:t> segala bentuk kegiatan yang berhubungan dengan nilai-nilai agama yang dijadikan sebagai rutinitas dalam kehidupan sehari-hari dan dijadikan pedoman dalam menjalin hubungan kepada Allah swt. dan hubungan kepada umat manusia lainnya.</w:t>
+      </w:r>
+      <w:r>
+        <w:rPr>
+          <w:lang w:val="en-US"/>
+        </w:rPr>
+        <w:t xml:space="preserve"> </w:t>
+      </w:r>
+      <w:r>
+        <w:t>Kegiatan keagamaan sangat penting dalam kehidupan sehari hari karena dengan kegiatan keagamaan akan dapat menambah keimanan dan ketaqwaan kepada Allah SWT. Selain itu dengan kegiatan keagamaan, kita dapat menyatu kepada masyarakat, berbangsa dan bernegara.</w:t>
+      </w:r>
+    </w:p>
+    <w:p>
+      <w:pPr>
         <w:pStyle w:val="Heading3"/>
-        <w:numPr>
-          <w:ilvl w:val="0"/>
-          <w:numId w:val="0"/>
-        </w:numPr>
-        <w:ind w:left="1440"/>
-        <w:rPr>
-          <w:color w:val="auto"/>
-          <w:lang w:val="en-US"/>
-        </w:rPr>
-      </w:pPr>
+        <w:rPr>
+          <w:color w:val="auto"/>
+          <w:lang w:val="en-US"/>
+        </w:rPr>
+      </w:pPr>
+      <w:r>
+        <w:rPr>
+          <w:color w:val="auto"/>
+          <w:lang w:val="en-US"/>
+        </w:rPr>
+        <w:t>Sistem Informasi</w:t>
+      </w:r>
+    </w:p>
+    <w:p>
+      <w:pPr>
+        <w:ind w:left="454" w:firstLine="720"/>
+        <w:rPr>
+          <w:color w:val="auto"/>
+          <w:lang w:val="en-US"/>
+        </w:rPr>
+      </w:pPr>
+      <w:r>
+        <w:rPr>
+          <w:color w:val="auto"/>
+        </w:rPr>
+        <w:t>Menurut Kristanto (2003), sistem informasi terdiri dari perangkat keras dan perangkat lunak komputer, serta sumber daya manusia yang bertugas mengolah data menggunakan kedua jenis perangkat tersebut. Tujuan dari sistem informasi ini adalah untuk menyediakan informasi yang dibutuhkan manajemen dalam proses pengambilan keputusan dan operasional perusahaan. Sistem informasi ini terdiri dari kombinasi antara sumber daya manusia, teknologi informasi, dan prosedur-prosedur yang telah diorganisir.</w:t>
+      </w:r>
     </w:p>
     <w:p>
       <w:pPr>
@@ -121,22 +164,22 @@
           <w:color w:val="auto"/>
           <w:lang w:val="en-US"/>
         </w:rPr>
-        <w:t>Sistem Informasi</w:t>
-      </w:r>
-    </w:p>
-    <w:p>
-      <w:pPr>
-        <w:ind w:left="927" w:firstLine="720"/>
-        <w:rPr>
-          <w:color w:val="auto"/>
-          <w:lang w:val="en-US"/>
-        </w:rPr>
-      </w:pPr>
-      <w:r>
-        <w:rPr>
-          <w:color w:val="auto"/>
-        </w:rPr>
-        <w:t>Menurut Kristanto (2003), sistem informasi terdiri dari perangkat keras dan perangkat lunak komputer, serta sumber daya manusia yang bertugas mengolah data menggunakan kedua jenis perangkat tersebut. Tujuan dari sistem informasi ini adalah untuk menyediakan informasi yang dibutuhkan manajemen dalam proses pengambilan keputusan dan operasional perusahaan. Sistem informasi ini terdiri dari kombinasi antara sumber daya manusia, teknologi informasi, dan prosedur-prosedur yang telah diorganisir.</w:t>
+        <w:t>Sistem Monitoring</w:t>
+      </w:r>
+    </w:p>
+    <w:p>
+      <w:pPr>
+        <w:pStyle w:val="IsiParagraf"/>
+        <w:ind w:left="454" w:firstLine="720"/>
+        <w:rPr>
+          <w:color w:val="auto"/>
+        </w:rPr>
+      </w:pPr>
+      <w:r>
+        <w:rPr>
+          <w:color w:val="auto"/>
+        </w:rPr>
+        <w:t>Sistem monitoring adalah sebuah proses pengumpulan dan pemantau tentang cakupan sesuatu informasi yang didapatkan untuk mengontrol secara rutin mengenai kegiatan atau program dan dilakukan sebagai sesuatu pembenahan suatu kegiatan atau program. Menurut Tiara &amp; Syukron (2019), Sistem Monitoring juga didukung oleh sistem informasi sebagai pendukung kegiatan atau program dalam bentuk laporan-laporan. Sistem Monitoring perkembangan anak merupakan sistem berbasis web untuk mengontrol dan sebagai tolak ukur atas perkembangan anak saat berada di sekolah. Seluruh data yang disimpan di sistem monitoring terdapat oleh orang tua untuk melakukan evaluasi perkembangan anak saat di rumah.</w:t>
       </w:r>
     </w:p>
     <w:p>
@@ -152,43 +195,12 @@
           <w:color w:val="auto"/>
           <w:lang w:val="en-US"/>
         </w:rPr>
-        <w:t>Sistem Monitoring</w:t>
-      </w:r>
-    </w:p>
-    <w:p>
-      <w:pPr>
-        <w:pStyle w:val="IsiParagraf"/>
-        <w:ind w:left="927" w:firstLine="513"/>
-        <w:rPr>
-          <w:color w:val="auto"/>
-        </w:rPr>
-      </w:pPr>
-      <w:r>
-        <w:rPr>
-          <w:color w:val="auto"/>
-        </w:rPr>
-        <w:t>Sistem monitoring adalah sebuah proses pengumpulan dan pemantau tentang cakupan sesuatu informasi yang didapatkan untuk mengontrol secara rutin mengenai kegiatan atau program dan dilakukan sebagai sesuatu pembenahan suatu kegiatan atau program. Menurut Tiara &amp; Syukron (2019), Sistem Monitoring juga didukung oleh sistem informasi sebagai pendukung kegiatan atau program dalam bentuk laporan-laporan. Sistem Monitoring perkembangan anak merupakan sistem berbasis web untuk mengontrol dan sebagai tolak ukur atas perkembangan anak saat berada di sekolah. Seluruh data yang disimpan di sistem monitoring terdapat oleh orang tua untuk melakukan evaluasi perkembangan anak saat di rumah.</w:t>
-      </w:r>
-    </w:p>
-    <w:p>
-      <w:pPr>
-        <w:pStyle w:val="Heading3"/>
-        <w:rPr>
-          <w:color w:val="auto"/>
-          <w:lang w:val="en-US"/>
-        </w:rPr>
-      </w:pPr>
-      <w:r>
-        <w:rPr>
-          <w:color w:val="auto"/>
-          <w:lang w:val="en-US"/>
-        </w:rPr>
         <w:t>Laravel</w:t>
       </w:r>
     </w:p>
     <w:p>
       <w:pPr>
-        <w:ind w:left="851" w:firstLine="589"/>
+        <w:ind w:left="454" w:firstLine="720"/>
         <w:rPr>
           <w:color w:val="auto"/>
           <w:lang w:val="en-US"/>
@@ -334,6 +346,7 @@
         <w:rPr>
           <w:color w:val="auto"/>
         </w:rPr>
+        <w:lastRenderedPageBreak/>
         <w:t>PHP adalah bahasa pemrograman server-side yang digunakan untuk mengembangkan aplikasi web. PHP dapat digunakan untuk membuat aplikasi web dinamis yang memungkinkan pengguna berinteraksi dengan basis data atau layanan lainnya. PHP digunakan untuk menghasilkan kode HTML yang akan dikirimkan ke browser web.</w:t>
       </w:r>
     </w:p>
@@ -370,7 +383,6 @@
           <w:color w:val="auto"/>
           <w:lang w:val="en-US"/>
         </w:rPr>
-        <w:lastRenderedPageBreak/>
         <w:t>MySQL</w:t>
       </w:r>
     </w:p>
@@ -405,16 +417,39 @@
           <w:color w:val="auto"/>
           <w:lang w:val="en-US"/>
         </w:rPr>
-        <w:t>Web Responsive</w:t>
-      </w:r>
-    </w:p>
-    <w:p>
-      <w:pPr>
-        <w:rPr>
-          <w:color w:val="auto"/>
-          <w:lang w:val="en-US"/>
-        </w:rPr>
-      </w:pPr>
+        <w:t>Web Responsiv</w:t>
+      </w:r>
+      <w:r>
+        <w:rPr>
+          <w:color w:val="auto"/>
+          <w:lang w:val="en-US"/>
+        </w:rPr>
+        <w:t>e</w:t>
+      </w:r>
+    </w:p>
+    <w:p>
+      <w:pPr>
+        <w:ind w:left="454" w:firstLine="720"/>
+        <w:rPr>
+          <w:lang w:val="en-US"/>
+        </w:rPr>
+      </w:pPr>
+      <w:r>
+        <w:rPr>
+          <w:i/>
+          <w:iCs/>
+        </w:rPr>
+        <w:t>Responsive Web Design</w:t>
+      </w:r>
+      <w:r>
+        <w:t xml:space="preserve"> adalah salah satu teknik yang dapat membuat proses perancangan aplikasi dan situsweb untuk berbagai jenis perangkat menjadi lebih mudah. Hal ini dikarenakan bahwa dengan menggunakan responsive web design, perancangan dimungkinkan untuk dapat menerapkan solusi bagi berbagai resolusi layar, dan rasio aspek pada banyak jenis perangkat. Responsive web design memiliki kemampuan untuk mengelola aset media dengan efektif. Hal ini memberikan keunggulan untuk dapat diterapkanya ke dalam perancangan situs web sehingga situs dapat diakses melalui smartphone, tablet, desktop tanpa memperlihatkan perbedaan yang terlalu besar dalam hal penggunaan</w:t>
+      </w:r>
+      <w:r>
+        <w:rPr>
+          <w:lang w:val="en-US"/>
+        </w:rPr>
+        <w:t>(Alatas, 2014:5).</w:t>
+      </w:r>
     </w:p>
     <w:p>
       <w:pPr>
@@ -434,11 +469,33 @@
     </w:p>
     <w:p>
       <w:pPr>
-        <w:rPr>
-          <w:color w:val="auto"/>
-          <w:lang w:val="en-US"/>
-        </w:rPr>
-      </w:pPr>
+        <w:ind w:left="454" w:firstLine="720"/>
+        <w:rPr>
+          <w:color w:val="auto"/>
+          <w:lang w:val="en-US"/>
+        </w:rPr>
+      </w:pPr>
+      <w:r>
+        <w:rPr>
+          <w:color w:val="auto"/>
+          <w:lang w:val="en-US"/>
+        </w:rPr>
+        <w:t>Bootstrap adalah framework atau tools yang digunakan untuk membuat aplikasi web ataupun situs web responsive secara cepat, mudah, dan gratis. Bootstrap terdiri dari CSS dan HTML untuk menghasilkan grid, layout, typography, table, form, navigation, dan lain-lain</w:t>
+      </w:r>
+      <w:r>
+        <w:rPr>
+          <w:color w:val="auto"/>
+          <w:lang w:val="en-US"/>
+        </w:rPr>
+        <w:t>(Wahyudi dkk, 2017)</w:t>
+      </w:r>
+      <w:r>
+        <w:rPr>
+          <w:color w:val="auto"/>
+          <w:lang w:val="en-US"/>
+        </w:rPr>
+        <w:t>.</w:t>
+      </w:r>
     </w:p>
     <w:p>
       <w:pPr>
@@ -458,16 +515,23 @@
     </w:p>
     <w:p>
       <w:pPr>
-        <w:ind w:left="851" w:firstLine="720"/>
-        <w:rPr>
-          <w:lang w:val="en-US"/>
-        </w:rPr>
-      </w:pPr>
-      <w:r>
-        <w:rPr>
-          <w:color w:val="auto"/>
-        </w:rPr>
-        <w:t>UML adalah bahasa pemodelan visual yang digunakan dalam pengembangan perangkat lunak untuk memvisualisasikan dan mendefinisikan berbagai aspek sistem perangkat lunak yang akan dibangun. UML menggunakan notasi grafis untuk merepresentasikan elemen-elemen dalam sistem dan hubungan antara elemen tersebut, sehingga memungkinkan pengembang perangkat lunak untuk memahami dan memodelkan sistem secara terstruktur dan berkomunikasi dengan stakeholder lainnya secara efektif. UML juga merupakan standar industri yang banyak digunakan oleh pengembang perangkat lunak di seluruh dunia.</w:t>
+        <w:ind w:left="454" w:firstLine="720"/>
+        <w:rPr>
+          <w:lang w:val="en-US"/>
+        </w:rPr>
+      </w:pPr>
+      <w:r>
+        <w:rPr>
+          <w:color w:val="auto"/>
+        </w:rPr>
+        <w:t xml:space="preserve">UML adalah bahasa pemodelan visual yang digunakan dalam pengembangan perangkat lunak untuk memvisualisasikan dan mendefinisikan berbagai aspek sistem perangkat lunak yang akan dibangun. UML menggunakan notasi grafis untuk merepresentasikan elemen-elemen dalam sistem dan hubungan antara elemen tersebut, sehingga memungkinkan pengembang perangkat lunak untuk memahami dan </w:t>
+      </w:r>
+      <w:r>
+        <w:rPr>
+          <w:color w:val="auto"/>
+        </w:rPr>
+        <w:lastRenderedPageBreak/>
+        <w:t>memodelkan sistem secara terstruktur dan berkomunikasi dengan stakeholder lainnya secara efektif. UML juga merupakan standar industri yang banyak digunakan oleh pengembang perangkat lunak di seluruh dunia.</w:t>
       </w:r>
     </w:p>
     <w:p>
@@ -710,7 +774,6 @@
         <w:rPr>
           <w:color w:val="auto"/>
         </w:rPr>
-        <w:lastRenderedPageBreak/>
         <w:t>Activity diagram memungkinkan pengembang perangkat lunak untuk memahami urutan aktivitas dalam suatu proses bisnis atau sistem, dan mengidentifikasi masalah atau proses yang berpotensi mengalami masalah. Diagram ini juga membantu dalam membangun pemahaman tentang peran dan interaksi antara objek-objek yang terlibat dalam proses atau sistem, serta mengoptimalkan alur kerja atau proses bisnis yang ada.</w:t>
       </w:r>
     </w:p>
@@ -732,7 +795,7 @@
     </w:p>
     <w:p>
       <w:pPr>
-        <w:ind w:left="1043"/>
+        <w:ind w:left="454" w:firstLine="720"/>
         <w:rPr>
           <w:lang w:val="en-US"/>
         </w:rPr>
@@ -910,6 +973,8 @@
         <w:rPr>
           <w:b/>
           <w:bCs/>
+          <w:i/>
+          <w:iCs/>
           <w:color w:val="auto"/>
           <w:lang w:val="en-US"/>
         </w:rPr>
@@ -918,10 +983,119 @@
         <w:rPr>
           <w:b/>
           <w:bCs/>
+          <w:i/>
+          <w:iCs/>
           <w:color w:val="auto"/>
           <w:lang w:val="en-US"/>
         </w:rPr>
         <w:t>Alpha</w:t>
+      </w:r>
+      <w:r>
+        <w:rPr>
+          <w:b/>
+          <w:bCs/>
+          <w:i/>
+          <w:iCs/>
+          <w:color w:val="auto"/>
+          <w:lang w:val="en-US"/>
+        </w:rPr>
+        <w:t xml:space="preserve"> Testing</w:t>
+      </w:r>
+    </w:p>
+    <w:p>
+      <w:pPr>
+        <w:ind w:left="1440" w:firstLine="720"/>
+        <w:rPr>
+          <w:color w:val="auto"/>
+          <w:lang w:val="en-US"/>
+        </w:rPr>
+      </w:pPr>
+      <w:r>
+        <w:rPr>
+          <w:i/>
+          <w:iCs/>
+          <w:color w:val="auto"/>
+          <w:lang w:val="en-US"/>
+        </w:rPr>
+        <w:t>Alpha Testing</w:t>
+      </w:r>
+      <w:r>
+        <w:rPr>
+          <w:color w:val="auto"/>
+          <w:lang w:val="en-US"/>
+        </w:rPr>
+        <w:t xml:space="preserve"> ialah </w:t>
+      </w:r>
+      <w:r>
+        <w:rPr>
+          <w:color w:val="auto"/>
+          <w:lang w:val="en-US"/>
+        </w:rPr>
+        <w:t>salah satu bentuk pengujian perangkat lunak</w:t>
+      </w:r>
+      <w:r>
+        <w:rPr>
+          <w:color w:val="auto"/>
+          <w:lang w:val="en-US"/>
+        </w:rPr>
+        <w:t xml:space="preserve"> </w:t>
+      </w:r>
+      <w:r>
+        <w:rPr>
+          <w:color w:val="auto"/>
+          <w:lang w:val="en-US"/>
+        </w:rPr>
+        <w:t>yang</w:t>
+      </w:r>
+      <w:r>
+        <w:rPr>
+          <w:color w:val="auto"/>
+          <w:lang w:val="en-US"/>
+        </w:rPr>
+        <w:t xml:space="preserve"> </w:t>
+      </w:r>
+      <w:r>
+        <w:rPr>
+          <w:color w:val="auto"/>
+          <w:lang w:val="en-US"/>
+        </w:rPr>
+        <w:t>paling umum digunakan dalam pengembangan perangkat lunak, hal ini khusus digunakan oleh organisasi pengembangan produk dengan tujuan agar sistem yang dikembangkan mengurangi resiko dari cacat atau kegagalan penggunaan.</w:t>
+      </w:r>
+      <w:r>
+        <w:rPr>
+          <w:color w:val="auto"/>
+          <w:lang w:val="en-US"/>
+        </w:rPr>
+        <w:t xml:space="preserve"> </w:t>
+      </w:r>
+      <w:r>
+        <w:rPr>
+          <w:color w:val="auto"/>
+          <w:lang w:val="en-US"/>
+        </w:rPr>
+        <w:lastRenderedPageBreak/>
+        <w:t xml:space="preserve">Pengujian ini </w:t>
+      </w:r>
+      <w:r>
+        <w:rPr>
+          <w:color w:val="auto"/>
+          <w:lang w:val="en-US"/>
+        </w:rPr>
+        <w:t>berlangsung di situs pengembang. Pengembang mengamati</w:t>
+      </w:r>
+      <w:r>
+        <w:rPr>
+          <w:color w:val="auto"/>
+          <w:lang w:val="en-US"/>
+        </w:rPr>
+        <w:t xml:space="preserve"> </w:t>
+      </w:r>
+      <w:r>
+        <w:rPr>
+          <w:color w:val="auto"/>
+          <w:lang w:val="en-US"/>
+        </w:rPr>
+        <w:t>penggunaan aplikasi oleh pengguna selanjutnya pengguna mencatat temuan yang terjadi dari kecacatan aplikasi. Pengujian alpha biasanya dilakukan oleh kelompok yang independen dari tim desain, tim pengembang tapi masih dalam ruang lingkup pengembang (Suhartono, 2016).</w:t>
       </w:r>
     </w:p>
     <w:p>
@@ -934,6 +1108,8 @@
         <w:rPr>
           <w:b/>
           <w:bCs/>
+          <w:i/>
+          <w:iCs/>
           <w:color w:val="auto"/>
           <w:lang w:val="en-US"/>
         </w:rPr>
@@ -942,20 +1118,97 @@
         <w:rPr>
           <w:b/>
           <w:bCs/>
+          <w:i/>
+          <w:iCs/>
           <w:color w:val="auto"/>
           <w:lang w:val="en-US"/>
         </w:rPr>
         <w:t>Beta</w:t>
       </w:r>
-    </w:p>
-    <w:p>
-      <w:pPr>
-        <w:pStyle w:val="IsiParagraf"/>
-        <w:ind w:firstLine="0"/>
-        <w:rPr>
-          <w:color w:val="auto"/>
-        </w:rPr>
-      </w:pPr>
+      <w:r>
+        <w:rPr>
+          <w:b/>
+          <w:bCs/>
+          <w:i/>
+          <w:iCs/>
+          <w:color w:val="auto"/>
+          <w:lang w:val="en-US"/>
+        </w:rPr>
+        <w:t xml:space="preserve"> Testing</w:t>
+      </w:r>
+    </w:p>
+    <w:p>
+      <w:pPr>
+        <w:ind w:left="1440" w:firstLine="720"/>
+        <w:rPr>
+          <w:color w:val="auto"/>
+          <w:lang w:val="en-US"/>
+        </w:rPr>
+      </w:pPr>
+      <w:r>
+        <w:rPr>
+          <w:i/>
+          <w:iCs/>
+          <w:color w:val="auto"/>
+          <w:lang w:val="en-US"/>
+        </w:rPr>
+        <w:t xml:space="preserve">Beta Testing </w:t>
+      </w:r>
+      <w:r>
+        <w:rPr>
+          <w:color w:val="auto"/>
+          <w:lang w:val="en-US"/>
+        </w:rPr>
+        <w:t>ialah pengujian perangkat lunak yang dilakukan oleh pengguna yang berlangsung dilokasi pengguna untuk memvalidasi kegunaan, fungsi, kompabilitas, dan uji reliabilitas dari software yang dibuat.</w:t>
+      </w:r>
+      <w:r>
+        <w:rPr>
+          <w:color w:val="auto"/>
+          <w:lang w:val="en-US"/>
+        </w:rPr>
+        <w:t xml:space="preserve"> </w:t>
+      </w:r>
+      <w:r>
+        <w:rPr>
+          <w:color w:val="auto"/>
+          <w:lang w:val="en-US"/>
+        </w:rPr>
+        <w:t xml:space="preserve">Tujuan dari pengujian </w:t>
+      </w:r>
+      <w:r>
+        <w:rPr>
+          <w:i/>
+          <w:iCs/>
+          <w:color w:val="auto"/>
+          <w:lang w:val="en-US"/>
+        </w:rPr>
+        <w:t>B</w:t>
+      </w:r>
+      <w:r>
+        <w:rPr>
+          <w:i/>
+          <w:iCs/>
+          <w:color w:val="auto"/>
+          <w:lang w:val="en-US"/>
+        </w:rPr>
+        <w:t>eta</w:t>
+      </w:r>
+      <w:r>
+        <w:rPr>
+          <w:i/>
+          <w:iCs/>
+          <w:color w:val="auto"/>
+          <w:lang w:val="en-US"/>
+        </w:rPr>
+        <w:t xml:space="preserve"> Testing</w:t>
+      </w:r>
+      <w:r>
+        <w:rPr>
+          <w:color w:val="auto"/>
+          <w:lang w:val="en-US"/>
+        </w:rPr>
+        <w:t xml:space="preserve"> adalah untuk menempatkan aplikasi di tangan pengguna yang sebenarnya yang berada di luar tim teknik untuk menemukan setiap kekurangan atau masalah dari perspektif pengguna akhir (Suhartono, 2016).</w:t>
+      </w:r>
     </w:p>
     <w:p>
       <w:pPr>
@@ -2160,7 +2413,6 @@
   <w:style w:type="character" w:default="1" w:styleId="DefaultParagraphFont">
     <w:name w:val="Default Paragraph Font"/>
     <w:uiPriority w:val="1"/>
-    <w:semiHidden/>
     <w:unhideWhenUsed/>
   </w:style>
   <w:style w:type="table" w:default="1" w:styleId="TableNormal">

</xml_diff>

<commit_message>
Revisi BAB II dan III
Signed-off-by: Syifa' Ul Haq M <syifaulhaq80@gmail.com>
</commit_message>
<xml_diff>
--- a/Laporan/BAB II.docx
+++ b/Laporan/BAB II.docx
@@ -566,14 +566,6 @@
         </w:rPr>
         <w:t>Use Case diagram.</w:t>
       </w:r>
-    </w:p>
-    <w:p>
-      <w:pPr>
-        <w:ind w:firstLine="0"/>
-        <w:rPr>
-          <w:color w:val="auto"/>
-        </w:rPr>
-      </w:pPr>
     </w:p>
     <w:p>
       <w:pPr>

</xml_diff>

<commit_message>
revisi BAB II dan save to pdf bab 1 sampai 3
Signed-off-by: Syifa' Ul Haq M <syifaulhaq80@gmail.com>
</commit_message>
<xml_diff>
--- a/Laporan/BAB II.docx
+++ b/Laporan/BAB II.docx
@@ -2157,22 +2157,6 @@
           <w:lang w:val="en-US"/>
         </w:rPr>
         <w:t>terdapat di Tabel 2.1.</w:t>
-      </w:r>
-    </w:p>
-    <w:p>
-      <w:pPr>
-        <w:ind w:left="397" w:firstLine="0"/>
-        <w:rPr>
-          <w:highlight w:val="yellow"/>
-          <w:lang w:val="en-US"/>
-        </w:rPr>
-      </w:pPr>
-      <w:r>
-        <w:rPr>
-          <w:highlight w:val="yellow"/>
-          <w:lang w:val="en-US"/>
-        </w:rPr>
-        <w:t>- cari referensi yang berhubungan dengan sistem monitoring kegiatan mengaji dan/atau monitoring kegiatan harian yang berhubungan dengan keagamaan</w:t>
       </w:r>
     </w:p>
     <w:tbl>
@@ -2365,8 +2349,120 @@
               <w:jc w:val="left"/>
               <w:rPr>
                 <w:rFonts w:cs="Times New Roman"/>
+                <w:lang w:val="en-US"/>
               </w:rPr>
             </w:pPr>
+            <w:r>
+              <w:rPr>
+                <w:rFonts w:cs="Times New Roman"/>
+                <w:lang w:val="en-US"/>
+              </w:rPr>
+              <w:t>Sistem</w:t>
+            </w:r>
+            <w:r>
+              <w:rPr>
+                <w:rFonts w:cs="Times New Roman"/>
+              </w:rPr>
+              <w:t xml:space="preserve"> </w:t>
+            </w:r>
+            <w:r>
+              <w:rPr>
+                <w:rFonts w:cs="Times New Roman"/>
+                <w:lang w:val="en-US"/>
+              </w:rPr>
+              <w:t>Informasi</w:t>
+            </w:r>
+            <w:r>
+              <w:rPr>
+                <w:rFonts w:cs="Times New Roman"/>
+              </w:rPr>
+              <w:t xml:space="preserve"> </w:t>
+            </w:r>
+            <w:r>
+              <w:rPr>
+                <w:rFonts w:cs="Times New Roman"/>
+                <w:lang w:val="en-US"/>
+              </w:rPr>
+              <w:t>Monitoring Tumbuh</w:t>
+            </w:r>
+            <w:r>
+              <w:rPr>
+                <w:rFonts w:cs="Times New Roman"/>
+              </w:rPr>
+              <w:t xml:space="preserve"> </w:t>
+            </w:r>
+            <w:r>
+              <w:rPr>
+                <w:rFonts w:cs="Times New Roman"/>
+                <w:lang w:val="en-US"/>
+              </w:rPr>
+              <w:t>Kembang Anak</w:t>
+            </w:r>
+            <w:r>
+              <w:rPr>
+                <w:rFonts w:cs="Times New Roman"/>
+              </w:rPr>
+              <w:t xml:space="preserve"> </w:t>
+            </w:r>
+            <w:r>
+              <w:rPr>
+                <w:rFonts w:cs="Times New Roman"/>
+                <w:lang w:val="en-US"/>
+              </w:rPr>
+              <w:t>Pada</w:t>
+            </w:r>
+            <w:r>
+              <w:rPr>
+                <w:rFonts w:cs="Times New Roman"/>
+              </w:rPr>
+              <w:t xml:space="preserve"> </w:t>
+            </w:r>
+            <w:r>
+              <w:rPr>
+                <w:rFonts w:cs="Times New Roman"/>
+                <w:lang w:val="en-US"/>
+              </w:rPr>
+              <w:t>Sekolah</w:t>
+            </w:r>
+            <w:r>
+              <w:rPr>
+                <w:rFonts w:cs="Times New Roman"/>
+              </w:rPr>
+              <w:t xml:space="preserve"> </w:t>
+            </w:r>
+            <w:r>
+              <w:rPr>
+                <w:rFonts w:cs="Times New Roman"/>
+                <w:lang w:val="en-US"/>
+              </w:rPr>
+              <w:t>Paud</w:t>
+            </w:r>
+            <w:r>
+              <w:rPr>
+                <w:rFonts w:cs="Times New Roman"/>
+              </w:rPr>
+              <w:t xml:space="preserve"> </w:t>
+            </w:r>
+            <w:r>
+              <w:rPr>
+                <w:rFonts w:cs="Times New Roman"/>
+                <w:lang w:val="en-US"/>
+              </w:rPr>
+              <w:t>Tunas</w:t>
+            </w:r>
+            <w:r>
+              <w:rPr>
+                <w:rFonts w:cs="Times New Roman"/>
+              </w:rPr>
+              <w:t xml:space="preserve"> </w:t>
+            </w:r>
+            <w:r>
+              <w:rPr>
+                <w:rFonts w:cs="Times New Roman"/>
+                <w:lang w:val="en-US"/>
+              </w:rPr>
+              <w:t>Khomsiyah</w:t>
+            </w:r>
           </w:p>
         </w:tc>
         <w:tc>
@@ -2389,9 +2485,18 @@
               <w:jc w:val="left"/>
               <w:rPr>
                 <w:rFonts w:cs="Times New Roman"/>
-                <w:lang w:val="en-ID"/>
+                <w:lang w:val="en-US"/>
               </w:rPr>
             </w:pPr>
+            <w:r>
+              <w:t>Aisyaturrodiyah</w:t>
+            </w:r>
+            <w:r>
+              <w:rPr>
+                <w:lang w:val="en-US"/>
+              </w:rPr>
+              <w:t>, 2021</w:t>
+            </w:r>
           </w:p>
         </w:tc>
         <w:tc>
@@ -2417,6 +2522,153 @@
                 <w:lang w:val="sv-SE"/>
               </w:rPr>
             </w:pPr>
+            <w:r>
+              <w:rPr>
+                <w:rFonts w:cs="Times New Roman"/>
+                <w:lang w:val="sv-SE"/>
+              </w:rPr>
+              <w:t>Laporan yang diberikan berupa monitoring tumbuh kembang anak yang dilakukan di PAUD dan TPA.</w:t>
+            </w:r>
+          </w:p>
+          <w:p>
+            <w:pPr>
+              <w:autoSpaceDE w:val="0"/>
+              <w:autoSpaceDN w:val="0"/>
+              <w:adjustRightInd w:val="0"/>
+              <w:spacing w:line="240" w:lineRule="auto"/>
+              <w:ind w:firstLine="0"/>
+              <w:jc w:val="left"/>
+              <w:rPr>
+                <w:rFonts w:cs="Times New Roman"/>
+                <w:lang w:val="sv-SE"/>
+              </w:rPr>
+            </w:pPr>
+          </w:p>
+          <w:p>
+            <w:pPr>
+              <w:autoSpaceDE w:val="0"/>
+              <w:autoSpaceDN w:val="0"/>
+              <w:adjustRightInd w:val="0"/>
+              <w:spacing w:line="240" w:lineRule="auto"/>
+              <w:ind w:firstLine="0"/>
+              <w:jc w:val="left"/>
+              <w:rPr>
+                <w:rFonts w:cs="Times New Roman"/>
+                <w:lang w:val="sv-SE"/>
+              </w:rPr>
+            </w:pPr>
+            <w:r>
+              <w:rPr>
+                <w:rFonts w:cs="Times New Roman"/>
+                <w:lang w:val="sv-SE"/>
+              </w:rPr>
+              <w:t>-Nilai agama</w:t>
+            </w:r>
+          </w:p>
+          <w:p>
+            <w:pPr>
+              <w:autoSpaceDE w:val="0"/>
+              <w:autoSpaceDN w:val="0"/>
+              <w:adjustRightInd w:val="0"/>
+              <w:spacing w:line="240" w:lineRule="auto"/>
+              <w:ind w:firstLine="0"/>
+              <w:jc w:val="left"/>
+              <w:rPr>
+                <w:rFonts w:cs="Times New Roman"/>
+                <w:lang w:val="sv-SE"/>
+              </w:rPr>
+            </w:pPr>
+            <w:r>
+              <w:rPr>
+                <w:rFonts w:cs="Times New Roman"/>
+                <w:lang w:val="sv-SE"/>
+              </w:rPr>
+              <w:t>-Fisik Motorik</w:t>
+            </w:r>
+          </w:p>
+          <w:p>
+            <w:pPr>
+              <w:autoSpaceDE w:val="0"/>
+              <w:autoSpaceDN w:val="0"/>
+              <w:adjustRightInd w:val="0"/>
+              <w:spacing w:line="240" w:lineRule="auto"/>
+              <w:ind w:firstLine="0"/>
+              <w:jc w:val="left"/>
+              <w:rPr>
+                <w:rFonts w:cs="Times New Roman"/>
+                <w:lang w:val="sv-SE"/>
+              </w:rPr>
+            </w:pPr>
+            <w:r>
+              <w:rPr>
+                <w:rFonts w:cs="Times New Roman"/>
+                <w:lang w:val="sv-SE"/>
+              </w:rPr>
+              <w:t>-Kognitif</w:t>
+            </w:r>
+          </w:p>
+          <w:p>
+            <w:pPr>
+              <w:autoSpaceDE w:val="0"/>
+              <w:autoSpaceDN w:val="0"/>
+              <w:adjustRightInd w:val="0"/>
+              <w:spacing w:line="240" w:lineRule="auto"/>
+              <w:ind w:firstLine="0"/>
+              <w:jc w:val="left"/>
+              <w:rPr>
+                <w:rFonts w:cs="Times New Roman"/>
+                <w:lang w:val="sv-SE"/>
+              </w:rPr>
+            </w:pPr>
+            <w:r>
+              <w:rPr>
+                <w:rFonts w:cs="Times New Roman"/>
+                <w:lang w:val="sv-SE"/>
+              </w:rPr>
+              <w:t>-Bahasa</w:t>
+            </w:r>
+          </w:p>
+          <w:p>
+            <w:pPr>
+              <w:autoSpaceDE w:val="0"/>
+              <w:autoSpaceDN w:val="0"/>
+              <w:adjustRightInd w:val="0"/>
+              <w:spacing w:line="240" w:lineRule="auto"/>
+              <w:ind w:firstLine="0"/>
+              <w:jc w:val="left"/>
+              <w:rPr>
+                <w:rFonts w:cs="Times New Roman"/>
+                <w:lang w:val="sv-SE"/>
+              </w:rPr>
+            </w:pPr>
+            <w:r>
+              <w:rPr>
+                <w:rFonts w:cs="Times New Roman"/>
+                <w:lang w:val="sv-SE"/>
+              </w:rPr>
+              <w:t>-Sosial Emosional</w:t>
+            </w:r>
+          </w:p>
+          <w:p>
+            <w:pPr>
+              <w:autoSpaceDE w:val="0"/>
+              <w:autoSpaceDN w:val="0"/>
+              <w:adjustRightInd w:val="0"/>
+              <w:spacing w:line="240" w:lineRule="auto"/>
+              <w:ind w:firstLine="0"/>
+              <w:jc w:val="left"/>
+              <w:rPr>
+                <w:rFonts w:cs="Times New Roman"/>
+                <w:lang w:val="sv-SE"/>
+              </w:rPr>
+            </w:pPr>
+            <w:r>
+              <w:rPr>
+                <w:rFonts w:cs="Times New Roman"/>
+                <w:lang w:val="sv-SE"/>
+              </w:rPr>
+              <w:t>-Seni</w:t>
+            </w:r>
           </w:p>
         </w:tc>
         <w:tc>
@@ -2442,6 +2694,55 @@
                 <w:lang w:val="sv-SE"/>
               </w:rPr>
             </w:pPr>
+            <w:r>
+              <w:rPr>
+                <w:rFonts w:cs="Times New Roman"/>
+                <w:lang w:val="sv-SE"/>
+              </w:rPr>
+              <w:t>L</w:t>
+            </w:r>
+            <w:r>
+              <w:rPr>
+                <w:rFonts w:cs="Times New Roman"/>
+                <w:lang w:val="sv-SE"/>
+              </w:rPr>
+              <w:t>aporan monitoring tumbuh kembang anak akan</w:t>
+            </w:r>
+            <w:r>
+              <w:rPr>
+                <w:rFonts w:cs="Times New Roman"/>
+                <w:lang w:val="sv-SE"/>
+              </w:rPr>
+              <w:t xml:space="preserve"> </w:t>
+            </w:r>
+            <w:r>
+              <w:rPr>
+                <w:rFonts w:cs="Times New Roman"/>
+                <w:lang w:val="sv-SE"/>
+              </w:rPr>
+              <w:t>diberikan kepada wali murid secara berkala setiap</w:t>
+            </w:r>
+            <w:r>
+              <w:rPr>
+                <w:rFonts w:cs="Times New Roman"/>
+                <w:lang w:val="sv-SE"/>
+              </w:rPr>
+              <w:t xml:space="preserve"> </w:t>
+            </w:r>
+            <w:r>
+              <w:rPr>
+                <w:rFonts w:cs="Times New Roman"/>
+                <w:lang w:val="sv-SE"/>
+              </w:rPr>
+              <w:t>semester atau setiap 6 bulan</w:t>
+            </w:r>
+            <w:r>
+              <w:rPr>
+                <w:rFonts w:cs="Times New Roman"/>
+                <w:lang w:val="sv-SE"/>
+              </w:rPr>
+              <w:t xml:space="preserve"> melalui aplikasi website.</w:t>
+            </w:r>
           </w:p>
         </w:tc>
       </w:tr>
@@ -2677,6 +2978,64 @@
               <w:t>agenda ibadah siswa.</w:t>
             </w:r>
           </w:p>
+          <w:p>
+            <w:pPr>
+              <w:spacing w:line="240" w:lineRule="auto"/>
+              <w:ind w:firstLine="0"/>
+              <w:jc w:val="left"/>
+              <w:rPr>
+                <w:lang w:val="sv-SE"/>
+              </w:rPr>
+            </w:pPr>
+          </w:p>
+          <w:p>
+            <w:pPr>
+              <w:spacing w:line="240" w:lineRule="auto"/>
+              <w:ind w:firstLine="0"/>
+              <w:jc w:val="left"/>
+              <w:rPr>
+                <w:lang w:val="sv-SE"/>
+              </w:rPr>
+            </w:pPr>
+            <w:r>
+              <w:rPr>
+                <w:lang w:val="sv-SE"/>
+              </w:rPr>
+              <w:t>- SMA</w:t>
+            </w:r>
+          </w:p>
+          <w:p>
+            <w:pPr>
+              <w:spacing w:line="240" w:lineRule="auto"/>
+              <w:ind w:firstLine="0"/>
+              <w:jc w:val="left"/>
+              <w:rPr>
+                <w:lang w:val="sv-SE"/>
+              </w:rPr>
+            </w:pPr>
+            <w:r>
+              <w:rPr>
+                <w:lang w:val="sv-SE"/>
+              </w:rPr>
+              <w:t>- sholat</w:t>
+            </w:r>
+          </w:p>
+          <w:p>
+            <w:pPr>
+              <w:spacing w:line="240" w:lineRule="auto"/>
+              <w:ind w:firstLine="0"/>
+              <w:jc w:val="left"/>
+              <w:rPr>
+                <w:lang w:val="sv-SE"/>
+              </w:rPr>
+            </w:pPr>
+            <w:r>
+              <w:rPr>
+                <w:lang w:val="sv-SE"/>
+              </w:rPr>
+              <w:t>- mengaji</w:t>
+            </w:r>
+          </w:p>
         </w:tc>
         <w:tc>
           <w:tcPr>
@@ -2772,6 +3131,7 @@
               <w:rPr>
                 <w:lang w:val="sv-SE"/>
               </w:rPr>
+              <w:lastRenderedPageBreak/>
               <w:t>Siswa Pada SD</w:t>
             </w:r>
             <w:r>
@@ -2836,7 +3196,15 @@
               <w:rPr>
                 <w:lang w:val="sv-SE"/>
               </w:rPr>
-              <w:t>Siti Aminah, 2016-2017</w:t>
+              <w:lastRenderedPageBreak/>
+              <w:t>Siti Aminah, 2016-</w:t>
+            </w:r>
+            <w:r>
+              <w:rPr>
+                <w:lang w:val="sv-SE"/>
+              </w:rPr>
+              <w:lastRenderedPageBreak/>
+              <w:t>2017</w:t>
             </w:r>
           </w:p>
         </w:tc>
@@ -2864,7 +3232,15 @@
               <w:rPr>
                 <w:lang w:val="sv-SE"/>
               </w:rPr>
-              <w:t>Laporan yang diberikan berupa monitoring siswa pada saat di sekolah.</w:t>
+              <w:lastRenderedPageBreak/>
+              <w:t xml:space="preserve">Laporan yang diberikan </w:t>
+            </w:r>
+            <w:r>
+              <w:rPr>
+                <w:lang w:val="sv-SE"/>
+              </w:rPr>
+              <w:lastRenderedPageBreak/>
+              <w:t>berupa monitoring siswa pada saat di sekolah.</w:t>
             </w:r>
           </w:p>
         </w:tc>
@@ -2892,7 +3268,15 @@
               <w:rPr>
                 <w:lang w:val="sv-SE"/>
               </w:rPr>
-              <w:t>Laporan digunakan untuk merancang dan membangun Sistem Monitoring Siswa pada SD Methodist-5 Kota Pagar Alam Berbasis Web .</w:t>
+              <w:lastRenderedPageBreak/>
+              <w:t xml:space="preserve">Laporan digunakan untuk </w:t>
+            </w:r>
+            <w:r>
+              <w:rPr>
+                <w:lang w:val="sv-SE"/>
+              </w:rPr>
+              <w:lastRenderedPageBreak/>
+              <w:t>merancang dan membangun Sistem Monitoring Siswa pada SD Methodist-5 Kota Pagar Alam Berbasis Web .</w:t>
             </w:r>
           </w:p>
         </w:tc>
@@ -2921,6 +3305,7 @@
               <w:rPr>
                 <w:lang w:val="sv-SE"/>
               </w:rPr>
+              <w:lastRenderedPageBreak/>
               <w:t>4</w:t>
             </w:r>
           </w:p>
@@ -2941,9 +3326,167 @@
               <w:ind w:firstLine="0"/>
               <w:jc w:val="left"/>
               <w:rPr>
+                <w:sz w:val="22"/>
+                <w:szCs w:val="22"/>
                 <w:lang w:val="sv-SE"/>
               </w:rPr>
             </w:pPr>
+            <w:r>
+              <w:rPr>
+                <w:sz w:val="22"/>
+                <w:szCs w:val="22"/>
+                <w:lang w:val="sv-SE"/>
+              </w:rPr>
+              <w:t>Rancang</w:t>
+            </w:r>
+            <w:r>
+              <w:rPr>
+                <w:sz w:val="22"/>
+                <w:szCs w:val="22"/>
+                <w:lang w:val="sv-SE"/>
+              </w:rPr>
+              <w:t xml:space="preserve"> </w:t>
+            </w:r>
+            <w:r>
+              <w:rPr>
+                <w:sz w:val="22"/>
+                <w:szCs w:val="22"/>
+                <w:lang w:val="sv-SE"/>
+              </w:rPr>
+              <w:t>Bangun</w:t>
+            </w:r>
+            <w:r>
+              <w:rPr>
+                <w:sz w:val="22"/>
+                <w:szCs w:val="22"/>
+                <w:lang w:val="sv-SE"/>
+              </w:rPr>
+              <w:t xml:space="preserve"> </w:t>
+            </w:r>
+            <w:r>
+              <w:rPr>
+                <w:sz w:val="22"/>
+                <w:szCs w:val="22"/>
+                <w:lang w:val="sv-SE"/>
+              </w:rPr>
+              <w:t>Sistem</w:t>
+            </w:r>
+            <w:r>
+              <w:rPr>
+                <w:sz w:val="22"/>
+                <w:szCs w:val="22"/>
+                <w:lang w:val="sv-SE"/>
+              </w:rPr>
+              <w:t xml:space="preserve"> </w:t>
+            </w:r>
+            <w:r>
+              <w:rPr>
+                <w:sz w:val="22"/>
+                <w:szCs w:val="22"/>
+                <w:lang w:val="sv-SE"/>
+              </w:rPr>
+              <w:t>Informasi</w:t>
+            </w:r>
+            <w:r>
+              <w:rPr>
+                <w:sz w:val="22"/>
+                <w:szCs w:val="22"/>
+                <w:lang w:val="sv-SE"/>
+              </w:rPr>
+              <w:t xml:space="preserve"> </w:t>
+            </w:r>
+            <w:r>
+              <w:rPr>
+                <w:sz w:val="22"/>
+                <w:szCs w:val="22"/>
+                <w:lang w:val="sv-SE"/>
+              </w:rPr>
+              <w:t>Monitoring Santri Berbasis Web dan Android</w:t>
+            </w:r>
+            <w:r>
+              <w:rPr>
+                <w:sz w:val="22"/>
+                <w:szCs w:val="22"/>
+                <w:lang w:val="sv-SE"/>
+              </w:rPr>
+              <w:t xml:space="preserve"> </w:t>
+            </w:r>
+            <w:r>
+              <w:rPr>
+                <w:sz w:val="22"/>
+                <w:szCs w:val="22"/>
+                <w:lang w:val="sv-SE"/>
+              </w:rPr>
+              <w:t>Menggunakan</w:t>
+            </w:r>
+            <w:r>
+              <w:rPr>
+                <w:sz w:val="22"/>
+                <w:szCs w:val="22"/>
+                <w:lang w:val="sv-SE"/>
+              </w:rPr>
+              <w:t xml:space="preserve"> </w:t>
+            </w:r>
+            <w:r>
+              <w:rPr>
+                <w:sz w:val="22"/>
+                <w:szCs w:val="22"/>
+                <w:lang w:val="sv-SE"/>
+              </w:rPr>
+              <w:t>Framework Codeigniter</w:t>
+            </w:r>
+            <w:r>
+              <w:rPr>
+                <w:sz w:val="22"/>
+                <w:szCs w:val="22"/>
+                <w:lang w:val="sv-SE"/>
+              </w:rPr>
+              <w:t xml:space="preserve"> </w:t>
+            </w:r>
+            <w:r>
+              <w:rPr>
+                <w:sz w:val="22"/>
+                <w:szCs w:val="22"/>
+                <w:lang w:val="sv-SE"/>
+              </w:rPr>
+              <w:t>dan</w:t>
+            </w:r>
+            <w:r>
+              <w:rPr>
+                <w:sz w:val="22"/>
+                <w:szCs w:val="22"/>
+                <w:lang w:val="sv-SE"/>
+              </w:rPr>
+              <w:t xml:space="preserve"> </w:t>
+            </w:r>
+          </w:p>
+          <w:p>
+            <w:pPr>
+              <w:spacing w:line="240" w:lineRule="auto"/>
+              <w:ind w:firstLine="0"/>
+              <w:jc w:val="left"/>
+              <w:rPr>
+                <w:lang w:val="sv-SE"/>
+              </w:rPr>
+            </w:pPr>
+            <w:r>
+              <w:rPr>
+                <w:lang w:val="sv-SE"/>
+              </w:rPr>
+              <w:t>Android</w:t>
+            </w:r>
+            <w:r>
+              <w:rPr>
+                <w:lang w:val="sv-SE"/>
+              </w:rPr>
+              <w:t xml:space="preserve"> </w:t>
+            </w:r>
+            <w:r>
+              <w:rPr>
+                <w:lang w:val="sv-SE"/>
+              </w:rPr>
+              <w:t>Studio</w:t>
+            </w:r>
           </w:p>
         </w:tc>
         <w:tc>
@@ -2965,6 +3508,18 @@
                 <w:lang w:val="sv-SE"/>
               </w:rPr>
             </w:pPr>
+            <w:r>
+              <w:rPr>
+                <w:lang w:val="sv-SE"/>
+              </w:rPr>
+              <w:t>Muhamad Fikri Al Farizi</w:t>
+            </w:r>
+            <w:r>
+              <w:rPr>
+                <w:lang w:val="sv-SE"/>
+              </w:rPr>
+              <w:t>, 2022</w:t>
+            </w:r>
           </w:p>
         </w:tc>
         <w:tc>
@@ -2986,6 +3541,138 @@
                 <w:lang w:val="sv-SE"/>
               </w:rPr>
             </w:pPr>
+            <w:r>
+              <w:rPr>
+                <w:lang w:val="sv-SE"/>
+              </w:rPr>
+              <w:t>P</w:t>
+            </w:r>
+            <w:r>
+              <w:rPr>
+                <w:lang w:val="sv-SE"/>
+              </w:rPr>
+              <w:t>engelola</w:t>
+            </w:r>
+            <w:r>
+              <w:rPr>
+                <w:lang w:val="sv-SE"/>
+              </w:rPr>
+              <w:t>an</w:t>
+            </w:r>
+            <w:r>
+              <w:rPr>
+                <w:lang w:val="sv-SE"/>
+              </w:rPr>
+              <w:t xml:space="preserve"> data</w:t>
+            </w:r>
+            <w:r>
+              <w:rPr>
+                <w:lang w:val="sv-SE"/>
+              </w:rPr>
+              <w:t xml:space="preserve"> </w:t>
+            </w:r>
+            <w:r>
+              <w:rPr>
+                <w:lang w:val="sv-SE"/>
+              </w:rPr>
+              <w:t>kegiatan santri meliputi</w:t>
+            </w:r>
+            <w:r>
+              <w:rPr>
+                <w:lang w:val="sv-SE"/>
+              </w:rPr>
+              <w:t xml:space="preserve"> </w:t>
+            </w:r>
+            <w:r>
+              <w:rPr>
+                <w:lang w:val="sv-SE"/>
+              </w:rPr>
+              <w:t>data administrasi</w:t>
+            </w:r>
+            <w:r>
+              <w:rPr>
+                <w:lang w:val="sv-SE"/>
+              </w:rPr>
+              <w:t xml:space="preserve">, </w:t>
+            </w:r>
+            <w:r>
+              <w:rPr>
+                <w:lang w:val="sv-SE"/>
+              </w:rPr>
+              <w:t>penjadwalan kegiatan,</w:t>
+            </w:r>
+            <w:r>
+              <w:rPr>
+                <w:lang w:val="sv-SE"/>
+              </w:rPr>
+              <w:t xml:space="preserve"> </w:t>
+            </w:r>
+            <w:r>
+              <w:rPr>
+                <w:lang w:val="sv-SE"/>
+              </w:rPr>
+              <w:t>pembagian petugas</w:t>
+            </w:r>
+            <w:r>
+              <w:rPr>
+                <w:lang w:val="sv-SE"/>
+              </w:rPr>
+              <w:t xml:space="preserve"> </w:t>
+            </w:r>
+            <w:r>
+              <w:rPr>
+                <w:lang w:val="sv-SE"/>
+              </w:rPr>
+              <w:t>kegiatan dan</w:t>
+            </w:r>
+            <w:r>
+              <w:rPr>
+                <w:lang w:val="sv-SE"/>
+              </w:rPr>
+              <w:t xml:space="preserve"> </w:t>
+            </w:r>
+            <w:r>
+              <w:rPr>
+                <w:lang w:val="sv-SE"/>
+              </w:rPr>
+              <w:t>rekapitulasi hasil belajar</w:t>
+            </w:r>
+            <w:r>
+              <w:rPr>
+                <w:lang w:val="sv-SE"/>
+              </w:rPr>
+              <w:t xml:space="preserve"> </w:t>
+            </w:r>
+            <w:r>
+              <w:rPr>
+                <w:lang w:val="sv-SE"/>
+              </w:rPr>
+              <w:t>tiap semester serta</w:t>
+            </w:r>
+            <w:r>
+              <w:rPr>
+                <w:lang w:val="sv-SE"/>
+              </w:rPr>
+              <w:t xml:space="preserve"> </w:t>
+            </w:r>
+            <w:r>
+              <w:rPr>
+                <w:lang w:val="sv-SE"/>
+              </w:rPr>
+              <w:t>pengelolaan iuran</w:t>
+            </w:r>
+            <w:r>
+              <w:rPr>
+                <w:lang w:val="sv-SE"/>
+              </w:rPr>
+              <w:t xml:space="preserve"> </w:t>
+            </w:r>
+            <w:r>
+              <w:rPr>
+                <w:lang w:val="sv-SE"/>
+              </w:rPr>
+              <w:t>bulanan</w:t>
+            </w:r>
           </w:p>
         </w:tc>
         <w:tc>
@@ -3007,6 +3694,12 @@
                 <w:lang w:val="sv-SE"/>
               </w:rPr>
             </w:pPr>
+            <w:r>
+              <w:rPr>
+                <w:lang w:val="sv-SE"/>
+              </w:rPr>
+              <w:t>Laporan digunakan orang tua dan guru untuk mempermudah mendapatkan informasi data administrasi dan kegiatan santri selama ada di pondok pesantren.</w:t>
+            </w:r>
           </w:p>
         </w:tc>
       </w:tr>
@@ -3057,6 +3750,36 @@
                 <w:lang w:val="sv-SE"/>
               </w:rPr>
             </w:pPr>
+            <w:r>
+              <w:rPr>
+                <w:lang w:val="sv-SE"/>
+              </w:rPr>
+              <w:t>Perancangan Aplikasi Monitoring Tahfidz</w:t>
+            </w:r>
+            <w:r>
+              <w:rPr>
+                <w:lang w:val="sv-SE"/>
+              </w:rPr>
+              <w:t xml:space="preserve"> </w:t>
+            </w:r>
+            <w:r>
+              <w:rPr>
+                <w:lang w:val="sv-SE"/>
+              </w:rPr>
+              <w:t>Berbasis Android Di</w:t>
+            </w:r>
+            <w:r>
+              <w:rPr>
+                <w:lang w:val="sv-SE"/>
+              </w:rPr>
+              <w:t xml:space="preserve"> </w:t>
+            </w:r>
+            <w:r>
+              <w:rPr>
+                <w:lang w:val="sv-SE"/>
+              </w:rPr>
+              <w:t>SMP IT Cahaya Hati</w:t>
+            </w:r>
           </w:p>
         </w:tc>
         <w:tc>
@@ -3075,9 +3798,18 @@
               <w:ind w:firstLine="0"/>
               <w:jc w:val="left"/>
               <w:rPr>
-                <w:lang w:val="sv-SE"/>
+                <w:lang w:val="en-US"/>
               </w:rPr>
             </w:pPr>
+            <w:r>
+              <w:t>Revy Abdullah Syauki</w:t>
+            </w:r>
+            <w:r>
+              <w:rPr>
+                <w:lang w:val="en-US"/>
+              </w:rPr>
+              <w:t>, 2023</w:t>
+            </w:r>
           </w:p>
         </w:tc>
         <w:tc>
@@ -3090,6 +3822,34 @@
               <w:right w:val="single" w:sz="4" w:space="0" w:color="auto"/>
             </w:tcBorders>
           </w:tcPr>
+          <w:p>
+            <w:pPr>
+              <w:spacing w:line="240" w:lineRule="auto"/>
+              <w:ind w:firstLine="0"/>
+              <w:jc w:val="left"/>
+              <w:rPr>
+                <w:lang w:val="sv-SE"/>
+              </w:rPr>
+            </w:pPr>
+            <w:r>
+              <w:rPr>
+                <w:lang w:val="sv-SE"/>
+              </w:rPr>
+              <w:t xml:space="preserve">Laporan yang diberikan berupa proses </w:t>
+            </w:r>
+            <w:r>
+              <w:rPr>
+                <w:lang w:val="sv-SE"/>
+              </w:rPr>
+              <w:t>hafalan atau tahfiz</w:t>
+            </w:r>
+            <w:r>
+              <w:rPr>
+                <w:lang w:val="sv-SE"/>
+              </w:rPr>
+              <w:t xml:space="preserve"> siswa.</w:t>
+            </w:r>
+          </w:p>
           <w:p>
             <w:pPr>
               <w:spacing w:line="240" w:lineRule="auto"/>
@@ -3120,45 +3880,225 @@
                 <w:lang w:val="sv-SE"/>
               </w:rPr>
             </w:pPr>
+            <w:r>
+              <w:rPr>
+                <w:lang w:val="sv-SE"/>
+              </w:rPr>
+              <w:t xml:space="preserve">Laporan diberikan kepada guru terkait dengan data dan informasi yang berkaitan dengan pelaksanaan monitoring </w:t>
+            </w:r>
+            <w:r>
+              <w:rPr>
+                <w:lang w:val="sv-SE"/>
+              </w:rPr>
+              <w:t>hafalan atau tahfiz</w:t>
+            </w:r>
+            <w:r>
+              <w:rPr>
+                <w:lang w:val="sv-SE"/>
+              </w:rPr>
+              <w:t xml:space="preserve"> siswa lewat website.</w:t>
+            </w:r>
           </w:p>
         </w:tc>
       </w:tr>
     </w:tbl>
     <w:p>
       <w:pPr>
-        <w:rPr>
-          <w:rFonts w:asciiTheme="minorHAnsi" w:hAnsiTheme="minorHAnsi"/>
-          <w:kern w:val="2"/>
-          <w:sz w:val="22"/>
-          <w:szCs w:val="22"/>
-          <w:lang w:val="sv-SE"/>
-        </w:rPr>
-      </w:pPr>
-    </w:p>
-    <w:p>
-      <w:pPr>
         <w:pStyle w:val="IsiParagraf"/>
-        <w:ind w:left="454" w:firstLine="720"/>
-        <w:rPr>
-          <w:color w:val="auto"/>
-        </w:rPr>
-      </w:pPr>
-    </w:p>
-    <w:p>
-      <w:pPr>
-        <w:rPr>
-          <w:color w:val="auto"/>
-          <w:lang w:val="en-US"/>
-        </w:rPr>
-      </w:pPr>
-    </w:p>
-    <w:p>
-      <w:pPr>
-        <w:pStyle w:val="IsiParagraf"/>
-        <w:rPr>
-          <w:color w:val="auto"/>
-        </w:rPr>
-      </w:pPr>
+        <w:ind w:firstLine="720"/>
+        <w:rPr>
+          <w:color w:val="auto"/>
+        </w:rPr>
+      </w:pPr>
+      <w:r>
+        <w:rPr>
+          <w:color w:val="auto"/>
+          <w:lang w:val="id-ID"/>
+        </w:rPr>
+        <w:t xml:space="preserve">Dari tabel perbandingan sistem monitoring terdahulu belum ada sistem yang sudah menerapkan sistem </w:t>
+      </w:r>
+      <w:r>
+        <w:rPr>
+          <w:color w:val="auto"/>
+        </w:rPr>
+        <w:t>monitoring kegiatan keagamaan dan kegiatan harian</w:t>
+      </w:r>
+      <w:r>
+        <w:rPr>
+          <w:color w:val="auto"/>
+          <w:lang w:val="id-ID"/>
+        </w:rPr>
+        <w:t xml:space="preserve"> yang dilaporkan harian</w:t>
+      </w:r>
+      <w:r>
+        <w:rPr>
+          <w:color w:val="auto"/>
+        </w:rPr>
+        <w:t xml:space="preserve"> maupun</w:t>
+      </w:r>
+      <w:r>
+        <w:rPr>
+          <w:color w:val="auto"/>
+          <w:lang w:val="id-ID"/>
+        </w:rPr>
+        <w:t xml:space="preserve"> bulanan. Pelaporan pada sistem terdahulu memiliki mekanisme yang hampir sama di semua sistem yaitu memberikan catatan </w:t>
+      </w:r>
+      <w:r>
+        <w:rPr>
+          <w:color w:val="auto"/>
+        </w:rPr>
+        <w:t>pelaporan kegiatan keagamaan hanya</w:t>
+      </w:r>
+      <w:r>
+        <w:rPr>
+          <w:color w:val="auto"/>
+          <w:lang w:val="id-ID"/>
+        </w:rPr>
+        <w:t xml:space="preserve"> berupa catatan </w:t>
+      </w:r>
+      <w:r>
+        <w:rPr>
+          <w:color w:val="auto"/>
+        </w:rPr>
+        <w:t>hafalan atau laporan ibadah</w:t>
+      </w:r>
+      <w:r>
+        <w:rPr>
+          <w:color w:val="auto"/>
+          <w:lang w:val="id-ID"/>
+        </w:rPr>
+        <w:t xml:space="preserve">. Dari hasil penelitian terdahulu dibutuhkan sebuah sistem yang memberikan laporan </w:t>
+      </w:r>
+      <w:r>
+        <w:rPr>
+          <w:color w:val="auto"/>
+        </w:rPr>
+        <w:t>kegiatan keagamaan dan kegiatan harian</w:t>
+      </w:r>
+      <w:r>
+        <w:rPr>
+          <w:color w:val="auto"/>
+          <w:lang w:val="id-ID"/>
+        </w:rPr>
+        <w:t xml:space="preserve"> secara lengkap yang dilaporkan harian</w:t>
+      </w:r>
+      <w:r>
+        <w:rPr>
+          <w:color w:val="auto"/>
+        </w:rPr>
+        <w:t xml:space="preserve"> maupun</w:t>
+      </w:r>
+      <w:r>
+        <w:rPr>
+          <w:color w:val="auto"/>
+          <w:lang w:val="id-ID"/>
+        </w:rPr>
+        <w:t xml:space="preserve"> bulanan. Selain dengan sistem pelaporan terdapat juga sistem yang membantu orang tua untuk mengetahui </w:t>
+      </w:r>
+      <w:r>
+        <w:rPr>
+          <w:color w:val="auto"/>
+        </w:rPr>
+        <w:t>kegiatan</w:t>
+      </w:r>
+      <w:r>
+        <w:rPr>
+          <w:color w:val="auto"/>
+          <w:lang w:val="id-ID"/>
+        </w:rPr>
+        <w:t xml:space="preserve"> </w:t>
+      </w:r>
+      <w:r>
+        <w:rPr>
+          <w:color w:val="auto"/>
+        </w:rPr>
+        <w:t>siswa</w:t>
+      </w:r>
+      <w:r>
+        <w:rPr>
+          <w:color w:val="auto"/>
+          <w:lang w:val="id-ID"/>
+        </w:rPr>
+        <w:t xml:space="preserve"> saat berada di </w:t>
+      </w:r>
+      <w:r>
+        <w:rPr>
+          <w:color w:val="auto"/>
+        </w:rPr>
+        <w:t>sekolah</w:t>
+      </w:r>
+      <w:r>
+        <w:rPr>
+          <w:color w:val="auto"/>
+          <w:lang w:val="id-ID"/>
+        </w:rPr>
+        <w:t>. Dengan sistem yang akan dibangun orang tua</w:t>
+      </w:r>
+      <w:r>
+        <w:rPr>
+          <w:color w:val="auto"/>
+        </w:rPr>
+        <w:t xml:space="preserve"> dan guru</w:t>
+      </w:r>
+      <w:r>
+        <w:rPr>
+          <w:color w:val="auto"/>
+          <w:lang w:val="id-ID"/>
+        </w:rPr>
+        <w:t xml:space="preserve"> dapat terbantu dengan sistem monitoring dalam memantau </w:t>
+      </w:r>
+      <w:r>
+        <w:rPr>
+          <w:color w:val="auto"/>
+        </w:rPr>
+        <w:t xml:space="preserve">kegiatan keagamaan dan kegiatan harian </w:t>
+      </w:r>
+      <w:r>
+        <w:rPr>
+          <w:color w:val="auto"/>
+          <w:lang w:val="id-ID"/>
+        </w:rPr>
+        <w:t xml:space="preserve">yang dinilai kurang </w:t>
+      </w:r>
+      <w:r>
+        <w:rPr>
+          <w:color w:val="auto"/>
+        </w:rPr>
+        <w:t xml:space="preserve">dalam memonitoring </w:t>
+      </w:r>
+      <w:r>
+        <w:rPr>
+          <w:color w:val="auto"/>
+          <w:lang w:val="id-ID"/>
+        </w:rPr>
+        <w:t>kegiatan</w:t>
+      </w:r>
+      <w:r>
+        <w:rPr>
+          <w:color w:val="auto"/>
+        </w:rPr>
+        <w:t xml:space="preserve"> siswa</w:t>
+      </w:r>
+      <w:r>
+        <w:rPr>
+          <w:color w:val="auto"/>
+          <w:lang w:val="id-ID"/>
+        </w:rPr>
+        <w:t xml:space="preserve"> di sekolah</w:t>
+      </w:r>
+      <w:r>
+        <w:rPr>
+          <w:color w:val="auto"/>
+        </w:rPr>
+        <w:t xml:space="preserve"> maupun di rumah</w:t>
+      </w:r>
+      <w:r>
+        <w:rPr>
+          <w:color w:val="auto"/>
+          <w:lang w:val="id-ID"/>
+        </w:rPr>
+        <w:t>.</w:t>
+      </w:r>
     </w:p>
     <w:p>
       <w:pPr>
@@ -3476,6 +4416,118 @@
     </w:lvl>
   </w:abstractNum>
   <w:abstractNum w:abstractNumId="3" w15:restartNumberingAfterBreak="0">
+    <w:nsid w:val="496A32BB"/>
+    <w:multiLevelType w:val="hybridMultilevel"/>
+    <w:tmpl w:val="70C826F8"/>
+    <w:lvl w:ilvl="0" w:tplc="8306F116">
+      <w:numFmt w:val="bullet"/>
+      <w:lvlText w:val="-"/>
+      <w:lvlJc w:val="left"/>
+      <w:pPr>
+        <w:ind w:left="720" w:hanging="360"/>
+      </w:pPr>
+      <w:rPr>
+        <w:rFonts w:ascii="Times New Roman" w:eastAsiaTheme="minorHAnsi" w:hAnsi="Times New Roman" w:cs="Times New Roman" w:hint="default"/>
+      </w:rPr>
+    </w:lvl>
+    <w:lvl w:ilvl="1" w:tplc="38090003" w:tentative="1">
+      <w:start w:val="1"/>
+      <w:numFmt w:val="bullet"/>
+      <w:lvlText w:val="o"/>
+      <w:lvlJc w:val="left"/>
+      <w:pPr>
+        <w:ind w:left="1440" w:hanging="360"/>
+      </w:pPr>
+      <w:rPr>
+        <w:rFonts w:ascii="Courier New" w:hAnsi="Courier New" w:cs="Courier New" w:hint="default"/>
+      </w:rPr>
+    </w:lvl>
+    <w:lvl w:ilvl="2" w:tplc="38090005" w:tentative="1">
+      <w:start w:val="1"/>
+      <w:numFmt w:val="bullet"/>
+      <w:lvlText w:val=""/>
+      <w:lvlJc w:val="left"/>
+      <w:pPr>
+        <w:ind w:left="2160" w:hanging="360"/>
+      </w:pPr>
+      <w:rPr>
+        <w:rFonts w:ascii="Wingdings" w:hAnsi="Wingdings" w:hint="default"/>
+      </w:rPr>
+    </w:lvl>
+    <w:lvl w:ilvl="3" w:tplc="38090001" w:tentative="1">
+      <w:start w:val="1"/>
+      <w:numFmt w:val="bullet"/>
+      <w:lvlText w:val=""/>
+      <w:lvlJc w:val="left"/>
+      <w:pPr>
+        <w:ind w:left="2880" w:hanging="360"/>
+      </w:pPr>
+      <w:rPr>
+        <w:rFonts w:ascii="Symbol" w:hAnsi="Symbol" w:hint="default"/>
+      </w:rPr>
+    </w:lvl>
+    <w:lvl w:ilvl="4" w:tplc="38090003" w:tentative="1">
+      <w:start w:val="1"/>
+      <w:numFmt w:val="bullet"/>
+      <w:lvlText w:val="o"/>
+      <w:lvlJc w:val="left"/>
+      <w:pPr>
+        <w:ind w:left="3600" w:hanging="360"/>
+      </w:pPr>
+      <w:rPr>
+        <w:rFonts w:ascii="Courier New" w:hAnsi="Courier New" w:cs="Courier New" w:hint="default"/>
+      </w:rPr>
+    </w:lvl>
+    <w:lvl w:ilvl="5" w:tplc="38090005" w:tentative="1">
+      <w:start w:val="1"/>
+      <w:numFmt w:val="bullet"/>
+      <w:lvlText w:val=""/>
+      <w:lvlJc w:val="left"/>
+      <w:pPr>
+        <w:ind w:left="4320" w:hanging="360"/>
+      </w:pPr>
+      <w:rPr>
+        <w:rFonts w:ascii="Wingdings" w:hAnsi="Wingdings" w:hint="default"/>
+      </w:rPr>
+    </w:lvl>
+    <w:lvl w:ilvl="6" w:tplc="38090001" w:tentative="1">
+      <w:start w:val="1"/>
+      <w:numFmt w:val="bullet"/>
+      <w:lvlText w:val=""/>
+      <w:lvlJc w:val="left"/>
+      <w:pPr>
+        <w:ind w:left="5040" w:hanging="360"/>
+      </w:pPr>
+      <w:rPr>
+        <w:rFonts w:ascii="Symbol" w:hAnsi="Symbol" w:hint="default"/>
+      </w:rPr>
+    </w:lvl>
+    <w:lvl w:ilvl="7" w:tplc="38090003" w:tentative="1">
+      <w:start w:val="1"/>
+      <w:numFmt w:val="bullet"/>
+      <w:lvlText w:val="o"/>
+      <w:lvlJc w:val="left"/>
+      <w:pPr>
+        <w:ind w:left="5760" w:hanging="360"/>
+      </w:pPr>
+      <w:rPr>
+        <w:rFonts w:ascii="Courier New" w:hAnsi="Courier New" w:cs="Courier New" w:hint="default"/>
+      </w:rPr>
+    </w:lvl>
+    <w:lvl w:ilvl="8" w:tplc="38090005" w:tentative="1">
+      <w:start w:val="1"/>
+      <w:numFmt w:val="bullet"/>
+      <w:lvlText w:val=""/>
+      <w:lvlJc w:val="left"/>
+      <w:pPr>
+        <w:ind w:left="6480" w:hanging="360"/>
+      </w:pPr>
+      <w:rPr>
+        <w:rFonts w:ascii="Wingdings" w:hAnsi="Wingdings" w:hint="default"/>
+      </w:rPr>
+    </w:lvl>
+  </w:abstractNum>
+  <w:abstractNum w:abstractNumId="4" w15:restartNumberingAfterBreak="0">
     <w:nsid w:val="4B14058D"/>
     <w:multiLevelType w:val="multilevel"/>
     <w:tmpl w:val="3809001F"/>
@@ -3561,7 +4613,7 @@
       </w:pPr>
     </w:lvl>
   </w:abstractNum>
-  <w:abstractNum w:abstractNumId="4" w15:restartNumberingAfterBreak="0">
+  <w:abstractNum w:abstractNumId="5" w15:restartNumberingAfterBreak="0">
     <w:nsid w:val="541F7D64"/>
     <w:multiLevelType w:val="multilevel"/>
     <w:tmpl w:val="A488A8CE"/>
@@ -3674,7 +4726,7 @@
       </w:rPr>
     </w:lvl>
   </w:abstractNum>
-  <w:abstractNum w:abstractNumId="5" w15:restartNumberingAfterBreak="0">
+  <w:abstractNum w:abstractNumId="6" w15:restartNumberingAfterBreak="0">
     <w:nsid w:val="6BB71903"/>
     <w:multiLevelType w:val="multilevel"/>
     <w:tmpl w:val="3809001F"/>
@@ -3797,16 +4849,19 @@
     <w:abstractNumId w:val="2"/>
   </w:num>
   <w:num w:numId="4" w16cid:durableId="740102463">
-    <w:abstractNumId w:val="4"/>
+    <w:abstractNumId w:val="5"/>
   </w:num>
   <w:num w:numId="5" w16cid:durableId="1328094824">
     <w:abstractNumId w:val="1"/>
   </w:num>
   <w:num w:numId="6" w16cid:durableId="377582995">
-    <w:abstractNumId w:val="3"/>
+    <w:abstractNumId w:val="4"/>
   </w:num>
   <w:num w:numId="7" w16cid:durableId="1371801392">
-    <w:abstractNumId w:val="5"/>
+    <w:abstractNumId w:val="6"/>
+  </w:num>
+  <w:num w:numId="8" w16cid:durableId="273368453">
+    <w:abstractNumId w:val="3"/>
   </w:num>
 </w:numbering>
 </file>
@@ -4316,7 +5371,6 @@
   <w:style w:type="character" w:default="1" w:styleId="DefaultParagraphFont">
     <w:name w:val="Default Paragraph Font"/>
     <w:uiPriority w:val="1"/>
-    <w:semiHidden/>
     <w:unhideWhenUsed/>
   </w:style>
   <w:style w:type="table" w:default="1" w:styleId="TableNormal">

</xml_diff>